<commit_message>
12/02/2019 : Remplacement des gros boutons par des plus petits
Impact :
	Mise à jour du fichier Excel FrogINT_BOM_V03-Commit-22-01-2019_RFQ_RS.xlsx suite à la mise à jour de la BOM (Attention pour les chiffrage en cours)
	Création des fichiers sources mécaniques pour ce nouveau Switch_PTS810SJG250SMTRLFS
	Mise à jour des références des librairies (pointeur).
	Déplacement partiel de la librairie SamacSys_Parts directement dans la "racine" du projet (et non plus dans l'arborescence C: etc.)
</commit_message>
<xml_diff>
--- a/Explication_Fichiers.docx
+++ b/Explication_Fichiers.docx
@@ -17,6 +17,191 @@
     </w:p>
     <w:p>
       <w:pPr>
+        <w:pStyle w:val="Titre2"/>
+      </w:pPr>
+      <w:r>
+        <w:t>Modifications à apporter</w:t>
+      </w:r>
+      <w:r>
+        <w:t xml:space="preserve"> – Branch GIT = NEWLAYOUT</w:t>
+      </w:r>
+    </w:p>
+    <w:p>
+      <w:pPr>
+        <w:pStyle w:val="Paragraphedeliste"/>
+        <w:numPr>
+          <w:ilvl w:val="0"/>
+          <w:numId w:val="2"/>
+        </w:numPr>
+      </w:pPr>
+      <w:r>
+        <w:t>Ligne USB – Faire une paire différentielle</w:t>
+      </w:r>
+    </w:p>
+    <w:p>
+      <w:pPr>
+        <w:pStyle w:val="Paragraphedeliste"/>
+        <w:numPr>
+          <w:ilvl w:val="0"/>
+          <w:numId w:val="2"/>
+        </w:numPr>
+      </w:pPr>
+      <w:r>
+        <w:t>Bouton Switch – Choisir une taille plus petite.</w:t>
+      </w:r>
+    </w:p>
+    <w:p>
+      <w:pPr>
+        <w:pStyle w:val="Paragraphedeliste"/>
+        <w:numPr>
+          <w:ilvl w:val="1"/>
+          <w:numId w:val="2"/>
+        </w:numPr>
+        <w:rPr>
+          <w:color w:val="70AD47" w:themeColor="accent6"/>
+        </w:rPr>
+      </w:pPr>
+      <w:r>
+        <w:rPr>
+          <w:color w:val="70AD47" w:themeColor="accent6"/>
+        </w:rPr>
+        <w:t xml:space="preserve">OK, mais besoin de créer nouvelle empreinte </w:t>
+      </w:r>
+      <w:r>
+        <w:rPr>
+          <w:color w:val="70AD47" w:themeColor="accent6"/>
+        </w:rPr>
+        <w:sym w:font="Wingdings" w:char="F0E0"/>
+      </w:r>
+      <w:r>
+        <w:rPr>
+          <w:color w:val="70AD47" w:themeColor="accent6"/>
+        </w:rPr>
+        <w:t xml:space="preserve"> </w:t>
+      </w:r>
+      <w:r>
+        <w:rPr>
+          <w:color w:val="70AD47" w:themeColor="accent6"/>
+        </w:rPr>
+        <w:t>terminé</w:t>
+      </w:r>
+    </w:p>
+    <w:p>
+      <w:pPr>
+        <w:pStyle w:val="Paragraphedeliste"/>
+        <w:numPr>
+          <w:ilvl w:val="1"/>
+          <w:numId w:val="2"/>
+        </w:numPr>
+      </w:pPr>
+      <w:r>
+        <w:t>Routage à reprendre.</w:t>
+      </w:r>
+    </w:p>
+    <w:p>
+      <w:pPr>
+        <w:pStyle w:val="Paragraphedeliste"/>
+        <w:numPr>
+          <w:ilvl w:val="0"/>
+          <w:numId w:val="2"/>
+        </w:numPr>
+      </w:pPr>
+      <w:r>
+        <w:t xml:space="preserve">Supprimer le switch </w:t>
+      </w:r>
+      <w:r>
+        <w:t>« </w:t>
+      </w:r>
+      <w:r>
+        <w:t>normal</w:t>
+      </w:r>
+      <w:r>
+        <w:t> » pour ne conserver que le switch « reset »</w:t>
+      </w:r>
+    </w:p>
+    <w:p>
+      <w:pPr>
+        <w:pStyle w:val="Paragraphedeliste"/>
+        <w:numPr>
+          <w:ilvl w:val="0"/>
+          <w:numId w:val="2"/>
+        </w:numPr>
+      </w:pPr>
+      <w:r>
+        <w:t xml:space="preserve">Faire sur le plan </w:t>
+      </w:r>
+      <w:proofErr w:type="spellStart"/>
+      <w:r>
+        <w:t>méca</w:t>
+      </w:r>
+      <w:proofErr w:type="spellEnd"/>
+      <w:r>
+        <w:t xml:space="preserve"> un « V » pour permettre découpage du PCB pour le </w:t>
+      </w:r>
+      <w:proofErr w:type="spellStart"/>
+      <w:r>
+        <w:t>TouchPanel</w:t>
+      </w:r>
+      <w:proofErr w:type="spellEnd"/>
+      <w:r>
+        <w:t xml:space="preserve"> et ajouter des Plot pour souder le cas échéant des fils</w:t>
+      </w:r>
+    </w:p>
+    <w:p>
+      <w:pPr>
+        <w:pStyle w:val="Titre2"/>
+      </w:pPr>
+      <w:r>
+        <w:t>BOM</w:t>
+      </w:r>
+    </w:p>
+    <w:p>
+      <w:pPr>
+        <w:pStyle w:val="Listepuces"/>
+      </w:pPr>
+      <w:r>
+        <w:t xml:space="preserve">Edit du </w:t>
+      </w:r>
+      <w:r>
+        <w:rPr>
+          <w:noProof/>
+        </w:rPr>
+        <w:t>12/02/2019</w:t>
+      </w:r>
+      <w:r>
+        <w:rPr>
+          <w:noProof/>
+        </w:rPr>
+        <w:t xml:space="preserve"> </w:t>
+      </w:r>
+    </w:p>
+    <w:p>
+      <w:pPr>
+        <w:pStyle w:val="Listepuces"/>
+        <w:numPr>
+          <w:ilvl w:val="0"/>
+          <w:numId w:val="0"/>
+        </w:numPr>
+        <w:ind w:left="360"/>
+      </w:pPr>
+      <w:r>
+        <w:t xml:space="preserve">Le fichier Excel ci-dessous est en cours de mise à jour suite à la modification de la BOM pour avoir des boutons de taille plus petite. Attention </w:t>
+      </w:r>
+      <w:r>
+        <w:t>"D:\FrogINT\FrogINTHardware\04_Electronique\FrogINT_PCBProto_V1811062154\FrogINT_BOM_V03-Commit-22-01-2019_RFQ_RS.xlsx"</w:t>
+      </w:r>
+      <w:r>
+        <w:t xml:space="preserve"> </w:t>
+      </w:r>
+    </w:p>
+    <w:p>
+      <w:r>
+        <w:br w:type="page"/>
+      </w:r>
+    </w:p>
+    <w:p/>
+    <w:p>
+      <w:pPr>
         <w:pStyle w:val="Titre1"/>
       </w:pPr>
       <w:r>
@@ -59,6 +244,33 @@
       </w:r>
     </w:p>
     <w:p>
+      <w:pPr>
+        <w:pStyle w:val="Titre3"/>
+      </w:pPr>
+      <w:r>
+        <w:t>"D:\FrogINT\FrogINTHardware\03_Mecanique\Empreinte_Switch_PTS810SJG250SMTRLFS.FCStd"</w:t>
+      </w:r>
+    </w:p>
+    <w:p>
+      <w:r>
+        <w:t xml:space="preserve">Ce fichier source est la définition pour le switch de la </w:t>
+      </w:r>
+      <w:proofErr w:type="spellStart"/>
+      <w:r>
+        <w:t>FrogINT</w:t>
+      </w:r>
+      <w:proofErr w:type="spellEnd"/>
+      <w:r>
+        <w:t xml:space="preserve">. A partir de ce fichier est généré le point STEP utilisé dans </w:t>
+      </w:r>
+      <w:proofErr w:type="spellStart"/>
+      <w:r>
+        <w:t>Kicad</w:t>
+      </w:r>
+      <w:proofErr w:type="spellEnd"/>
+      <w:r>
+        <w:t xml:space="preserve"> dans la librairie d’empreinte.</w:t>
+      </w:r>
       <w:bookmarkStart w:id="0" w:name="_GoBack"/>
       <w:bookmarkEnd w:id="0"/>
     </w:p>
@@ -70,6 +282,249 @@
     </w:sectPr>
   </w:body>
 </w:document>
+</file>
+
+<file path=word/numbering.xml><?xml version="1.0" encoding="utf-8"?>
+<w:numbering xmlns:wpc="http://schemas.microsoft.com/office/word/2010/wordprocessingCanvas" xmlns:cx="http://schemas.microsoft.com/office/drawing/2014/chartex" xmlns:cx1="http://schemas.microsoft.com/office/drawing/2015/9/8/chartex" xmlns:cx2="http://schemas.microsoft.com/office/drawing/2015/10/21/chartex" xmlns:cx3="http://schemas.microsoft.com/office/drawing/2016/5/9/chartex" xmlns:cx4="http://schemas.microsoft.com/office/drawing/2016/5/10/chartex" xmlns:cx5="http://schemas.microsoft.com/office/drawing/2016/5/11/chartex" xmlns:cx6="http://schemas.microsoft.com/office/drawing/2016/5/12/chartex" xmlns:cx7="http://schemas.microsoft.com/office/drawing/2016/5/13/chartex" xmlns:cx8="http://schemas.microsoft.com/office/drawing/2016/5/14/chartex" xmlns:mc="http://schemas.openxmlformats.org/markup-compatibility/2006" xmlns:aink="http://schemas.microsoft.com/office/drawing/2016/ink" xmlns:am3d="http://schemas.microsoft.com/office/drawing/2017/model3d" xmlns:o="urn:schemas-microsoft-com:office:office" xmlns:r="http://schemas.openxmlformats.org/officeDocument/2006/relationships" xmlns:m="http://schemas.openxmlformats.org/officeDocument/2006/math" xmlns:v="urn:schemas-microsoft-com:vml" xmlns:wp14="http://schemas.microsoft.com/office/word/2010/wordprocessingDrawing" xmlns:wp="http://schemas.openxmlformats.org/drawingml/2006/wordprocessingDrawing" xmlns:w10="urn:schemas-microsoft-com:office:word" xmlns:w="http://schemas.openxmlformats.org/wordprocessingml/2006/main" xmlns:w14="http://schemas.microsoft.com/office/word/2010/wordml" xmlns:w15="http://schemas.microsoft.com/office/word/2012/wordml" xmlns:w16cid="http://schemas.microsoft.com/office/word/2016/wordml/cid" xmlns:w16se="http://schemas.microsoft.com/office/word/2015/wordml/symex" xmlns:wpg="http://schemas.microsoft.com/office/word/2010/wordprocessingGroup" xmlns:wpi="http://schemas.microsoft.com/office/word/2010/wordprocessingInk" xmlns:wne="http://schemas.microsoft.com/office/word/2006/wordml" xmlns:wps="http://schemas.microsoft.com/office/word/2010/wordprocessingShape" mc:Ignorable="w14 w15 w16se w16cid wp14">
+  <w:abstractNum w:abstractNumId="0" w15:restartNumberingAfterBreak="0">
+    <w:nsid w:val="FFFFFF89"/>
+    <w:multiLevelType w:val="singleLevel"/>
+    <w:tmpl w:val="80965C4C"/>
+    <w:lvl w:ilvl="0">
+      <w:start w:val="1"/>
+      <w:numFmt w:val="bullet"/>
+      <w:pStyle w:val="Listepuces"/>
+      <w:lvlText w:val=""/>
+      <w:lvlJc w:val="left"/>
+      <w:pPr>
+        <w:tabs>
+          <w:tab w:val="num" w:pos="360"/>
+        </w:tabs>
+        <w:ind w:left="360" w:hanging="360"/>
+      </w:pPr>
+      <w:rPr>
+        <w:rFonts w:ascii="Symbol" w:hAnsi="Symbol" w:hint="default"/>
+      </w:rPr>
+    </w:lvl>
+  </w:abstractNum>
+  <w:abstractNum w:abstractNumId="1" w15:restartNumberingAfterBreak="0">
+    <w:nsid w:val="4A9A3F5F"/>
+    <w:multiLevelType w:val="hybridMultilevel"/>
+    <w:tmpl w:val="D5DE3F1C"/>
+    <w:lvl w:ilvl="0" w:tplc="040C0001">
+      <w:start w:val="1"/>
+      <w:numFmt w:val="bullet"/>
+      <w:lvlText w:val=""/>
+      <w:lvlJc w:val="left"/>
+      <w:pPr>
+        <w:ind w:left="720" w:hanging="360"/>
+      </w:pPr>
+      <w:rPr>
+        <w:rFonts w:ascii="Symbol" w:hAnsi="Symbol" w:hint="default"/>
+      </w:rPr>
+    </w:lvl>
+    <w:lvl w:ilvl="1" w:tplc="040C0003">
+      <w:start w:val="1"/>
+      <w:numFmt w:val="bullet"/>
+      <w:lvlText w:val="o"/>
+      <w:lvlJc w:val="left"/>
+      <w:pPr>
+        <w:ind w:left="1440" w:hanging="360"/>
+      </w:pPr>
+      <w:rPr>
+        <w:rFonts w:ascii="Courier New" w:hAnsi="Courier New" w:cs="Courier New" w:hint="default"/>
+      </w:rPr>
+    </w:lvl>
+    <w:lvl w:ilvl="2" w:tplc="040C0005" w:tentative="1">
+      <w:start w:val="1"/>
+      <w:numFmt w:val="bullet"/>
+      <w:lvlText w:val=""/>
+      <w:lvlJc w:val="left"/>
+      <w:pPr>
+        <w:ind w:left="2160" w:hanging="360"/>
+      </w:pPr>
+      <w:rPr>
+        <w:rFonts w:ascii="Wingdings" w:hAnsi="Wingdings" w:hint="default"/>
+      </w:rPr>
+    </w:lvl>
+    <w:lvl w:ilvl="3" w:tplc="040C0001" w:tentative="1">
+      <w:start w:val="1"/>
+      <w:numFmt w:val="bullet"/>
+      <w:lvlText w:val=""/>
+      <w:lvlJc w:val="left"/>
+      <w:pPr>
+        <w:ind w:left="2880" w:hanging="360"/>
+      </w:pPr>
+      <w:rPr>
+        <w:rFonts w:ascii="Symbol" w:hAnsi="Symbol" w:hint="default"/>
+      </w:rPr>
+    </w:lvl>
+    <w:lvl w:ilvl="4" w:tplc="040C0003" w:tentative="1">
+      <w:start w:val="1"/>
+      <w:numFmt w:val="bullet"/>
+      <w:lvlText w:val="o"/>
+      <w:lvlJc w:val="left"/>
+      <w:pPr>
+        <w:ind w:left="3600" w:hanging="360"/>
+      </w:pPr>
+      <w:rPr>
+        <w:rFonts w:ascii="Courier New" w:hAnsi="Courier New" w:cs="Courier New" w:hint="default"/>
+      </w:rPr>
+    </w:lvl>
+    <w:lvl w:ilvl="5" w:tplc="040C0005" w:tentative="1">
+      <w:start w:val="1"/>
+      <w:numFmt w:val="bullet"/>
+      <w:lvlText w:val=""/>
+      <w:lvlJc w:val="left"/>
+      <w:pPr>
+        <w:ind w:left="4320" w:hanging="360"/>
+      </w:pPr>
+      <w:rPr>
+        <w:rFonts w:ascii="Wingdings" w:hAnsi="Wingdings" w:hint="default"/>
+      </w:rPr>
+    </w:lvl>
+    <w:lvl w:ilvl="6" w:tplc="040C0001" w:tentative="1">
+      <w:start w:val="1"/>
+      <w:numFmt w:val="bullet"/>
+      <w:lvlText w:val=""/>
+      <w:lvlJc w:val="left"/>
+      <w:pPr>
+        <w:ind w:left="5040" w:hanging="360"/>
+      </w:pPr>
+      <w:rPr>
+        <w:rFonts w:ascii="Symbol" w:hAnsi="Symbol" w:hint="default"/>
+      </w:rPr>
+    </w:lvl>
+    <w:lvl w:ilvl="7" w:tplc="040C0003" w:tentative="1">
+      <w:start w:val="1"/>
+      <w:numFmt w:val="bullet"/>
+      <w:lvlText w:val="o"/>
+      <w:lvlJc w:val="left"/>
+      <w:pPr>
+        <w:ind w:left="5760" w:hanging="360"/>
+      </w:pPr>
+      <w:rPr>
+        <w:rFonts w:ascii="Courier New" w:hAnsi="Courier New" w:cs="Courier New" w:hint="default"/>
+      </w:rPr>
+    </w:lvl>
+    <w:lvl w:ilvl="8" w:tplc="040C0005" w:tentative="1">
+      <w:start w:val="1"/>
+      <w:numFmt w:val="bullet"/>
+      <w:lvlText w:val=""/>
+      <w:lvlJc w:val="left"/>
+      <w:pPr>
+        <w:ind w:left="6480" w:hanging="360"/>
+      </w:pPr>
+      <w:rPr>
+        <w:rFonts w:ascii="Wingdings" w:hAnsi="Wingdings" w:hint="default"/>
+      </w:rPr>
+    </w:lvl>
+  </w:abstractNum>
+  <w:abstractNum w:abstractNumId="2" w15:restartNumberingAfterBreak="0">
+    <w:nsid w:val="613D2C6E"/>
+    <w:multiLevelType w:val="multilevel"/>
+    <w:tmpl w:val="040C0025"/>
+    <w:lvl w:ilvl="0">
+      <w:start w:val="1"/>
+      <w:numFmt w:val="decimal"/>
+      <w:pStyle w:val="Titre1"/>
+      <w:lvlText w:val="%1"/>
+      <w:lvlJc w:val="left"/>
+      <w:pPr>
+        <w:ind w:left="432" w:hanging="432"/>
+      </w:pPr>
+    </w:lvl>
+    <w:lvl w:ilvl="1">
+      <w:start w:val="1"/>
+      <w:numFmt w:val="decimal"/>
+      <w:pStyle w:val="Titre2"/>
+      <w:lvlText w:val="%1.%2"/>
+      <w:lvlJc w:val="left"/>
+      <w:pPr>
+        <w:ind w:left="576" w:hanging="576"/>
+      </w:pPr>
+    </w:lvl>
+    <w:lvl w:ilvl="2">
+      <w:start w:val="1"/>
+      <w:numFmt w:val="decimal"/>
+      <w:pStyle w:val="Titre3"/>
+      <w:lvlText w:val="%1.%2.%3"/>
+      <w:lvlJc w:val="left"/>
+      <w:pPr>
+        <w:ind w:left="720" w:hanging="720"/>
+      </w:pPr>
+    </w:lvl>
+    <w:lvl w:ilvl="3">
+      <w:start w:val="1"/>
+      <w:numFmt w:val="decimal"/>
+      <w:pStyle w:val="Titre4"/>
+      <w:lvlText w:val="%1.%2.%3.%4"/>
+      <w:lvlJc w:val="left"/>
+      <w:pPr>
+        <w:ind w:left="864" w:hanging="864"/>
+      </w:pPr>
+    </w:lvl>
+    <w:lvl w:ilvl="4">
+      <w:start w:val="1"/>
+      <w:numFmt w:val="decimal"/>
+      <w:pStyle w:val="Titre5"/>
+      <w:lvlText w:val="%1.%2.%3.%4.%5"/>
+      <w:lvlJc w:val="left"/>
+      <w:pPr>
+        <w:ind w:left="1008" w:hanging="1008"/>
+      </w:pPr>
+    </w:lvl>
+    <w:lvl w:ilvl="5">
+      <w:start w:val="1"/>
+      <w:numFmt w:val="decimal"/>
+      <w:pStyle w:val="Titre6"/>
+      <w:lvlText w:val="%1.%2.%3.%4.%5.%6"/>
+      <w:lvlJc w:val="left"/>
+      <w:pPr>
+        <w:ind w:left="1152" w:hanging="1152"/>
+      </w:pPr>
+    </w:lvl>
+    <w:lvl w:ilvl="6">
+      <w:start w:val="1"/>
+      <w:numFmt w:val="decimal"/>
+      <w:pStyle w:val="Titre7"/>
+      <w:lvlText w:val="%1.%2.%3.%4.%5.%6.%7"/>
+      <w:lvlJc w:val="left"/>
+      <w:pPr>
+        <w:ind w:left="1296" w:hanging="1296"/>
+      </w:pPr>
+    </w:lvl>
+    <w:lvl w:ilvl="7">
+      <w:start w:val="1"/>
+      <w:numFmt w:val="decimal"/>
+      <w:pStyle w:val="Titre8"/>
+      <w:lvlText w:val="%1.%2.%3.%4.%5.%6.%7.%8"/>
+      <w:lvlJc w:val="left"/>
+      <w:pPr>
+        <w:ind w:left="1440" w:hanging="1440"/>
+      </w:pPr>
+    </w:lvl>
+    <w:lvl w:ilvl="8">
+      <w:start w:val="1"/>
+      <w:numFmt w:val="decimal"/>
+      <w:pStyle w:val="Titre9"/>
+      <w:lvlText w:val="%1.%2.%3.%4.%5.%6.%7.%8.%9"/>
+      <w:lvlJc w:val="left"/>
+      <w:pPr>
+        <w:ind w:left="1584" w:hanging="1584"/>
+      </w:pPr>
+    </w:lvl>
+  </w:abstractNum>
+  <w:num w:numId="1">
+    <w:abstractNumId w:val="2"/>
+  </w:num>
+  <w:num w:numId="2">
+    <w:abstractNumId w:val="1"/>
+  </w:num>
+  <w:num w:numId="3">
+    <w:abstractNumId w:val="0"/>
+  </w:num>
+</w:numbering>
 </file>
 
 <file path=word/styles.xml><?xml version="1.0" encoding="utf-8"?>
@@ -481,6 +936,9 @@
     <w:pPr>
       <w:keepNext/>
       <w:keepLines/>
+      <w:numPr>
+        <w:numId w:val="1"/>
+      </w:numPr>
       <w:spacing w:before="240" w:after="0"/>
       <w:outlineLvl w:val="0"/>
     </w:pPr>
@@ -503,6 +961,10 @@
     <w:pPr>
       <w:keepNext/>
       <w:keepLines/>
+      <w:numPr>
+        <w:ilvl w:val="1"/>
+        <w:numId w:val="1"/>
+      </w:numPr>
       <w:spacing w:before="40" w:after="0"/>
       <w:outlineLvl w:val="1"/>
     </w:pPr>
@@ -525,6 +987,10 @@
     <w:pPr>
       <w:keepNext/>
       <w:keepLines/>
+      <w:numPr>
+        <w:ilvl w:val="2"/>
+        <w:numId w:val="1"/>
+      </w:numPr>
       <w:spacing w:before="40" w:after="0"/>
       <w:outlineLvl w:val="2"/>
     </w:pPr>
@@ -533,6 +999,166 @@
       <w:color w:val="1F3763" w:themeColor="accent1" w:themeShade="7F"/>
       <w:sz w:val="24"/>
       <w:szCs w:val="24"/>
+    </w:rPr>
+  </w:style>
+  <w:style w:type="paragraph" w:styleId="Titre4">
+    <w:name w:val="heading 4"/>
+    <w:basedOn w:val="Normal"/>
+    <w:next w:val="Normal"/>
+    <w:link w:val="Titre4Car"/>
+    <w:uiPriority w:val="9"/>
+    <w:semiHidden/>
+    <w:unhideWhenUsed/>
+    <w:qFormat/>
+    <w:rsid w:val="00015345"/>
+    <w:pPr>
+      <w:keepNext/>
+      <w:keepLines/>
+      <w:numPr>
+        <w:ilvl w:val="3"/>
+        <w:numId w:val="1"/>
+      </w:numPr>
+      <w:spacing w:before="40" w:after="0"/>
+      <w:outlineLvl w:val="3"/>
+    </w:pPr>
+    <w:rPr>
+      <w:rFonts w:asciiTheme="majorHAnsi" w:eastAsiaTheme="majorEastAsia" w:hAnsiTheme="majorHAnsi" w:cstheme="majorBidi"/>
+      <w:i/>
+      <w:iCs/>
+      <w:color w:val="2F5496" w:themeColor="accent1" w:themeShade="BF"/>
+    </w:rPr>
+  </w:style>
+  <w:style w:type="paragraph" w:styleId="Titre5">
+    <w:name w:val="heading 5"/>
+    <w:basedOn w:val="Normal"/>
+    <w:next w:val="Normal"/>
+    <w:link w:val="Titre5Car"/>
+    <w:uiPriority w:val="9"/>
+    <w:semiHidden/>
+    <w:unhideWhenUsed/>
+    <w:qFormat/>
+    <w:rsid w:val="00015345"/>
+    <w:pPr>
+      <w:keepNext/>
+      <w:keepLines/>
+      <w:numPr>
+        <w:ilvl w:val="4"/>
+        <w:numId w:val="1"/>
+      </w:numPr>
+      <w:spacing w:before="40" w:after="0"/>
+      <w:outlineLvl w:val="4"/>
+    </w:pPr>
+    <w:rPr>
+      <w:rFonts w:asciiTheme="majorHAnsi" w:eastAsiaTheme="majorEastAsia" w:hAnsiTheme="majorHAnsi" w:cstheme="majorBidi"/>
+      <w:color w:val="2F5496" w:themeColor="accent1" w:themeShade="BF"/>
+    </w:rPr>
+  </w:style>
+  <w:style w:type="paragraph" w:styleId="Titre6">
+    <w:name w:val="heading 6"/>
+    <w:basedOn w:val="Normal"/>
+    <w:next w:val="Normal"/>
+    <w:link w:val="Titre6Car"/>
+    <w:uiPriority w:val="9"/>
+    <w:semiHidden/>
+    <w:unhideWhenUsed/>
+    <w:qFormat/>
+    <w:rsid w:val="00015345"/>
+    <w:pPr>
+      <w:keepNext/>
+      <w:keepLines/>
+      <w:numPr>
+        <w:ilvl w:val="5"/>
+        <w:numId w:val="1"/>
+      </w:numPr>
+      <w:spacing w:before="40" w:after="0"/>
+      <w:outlineLvl w:val="5"/>
+    </w:pPr>
+    <w:rPr>
+      <w:rFonts w:asciiTheme="majorHAnsi" w:eastAsiaTheme="majorEastAsia" w:hAnsiTheme="majorHAnsi" w:cstheme="majorBidi"/>
+      <w:color w:val="1F3763" w:themeColor="accent1" w:themeShade="7F"/>
+    </w:rPr>
+  </w:style>
+  <w:style w:type="paragraph" w:styleId="Titre7">
+    <w:name w:val="heading 7"/>
+    <w:basedOn w:val="Normal"/>
+    <w:next w:val="Normal"/>
+    <w:link w:val="Titre7Car"/>
+    <w:uiPriority w:val="9"/>
+    <w:semiHidden/>
+    <w:unhideWhenUsed/>
+    <w:qFormat/>
+    <w:rsid w:val="00015345"/>
+    <w:pPr>
+      <w:keepNext/>
+      <w:keepLines/>
+      <w:numPr>
+        <w:ilvl w:val="6"/>
+        <w:numId w:val="1"/>
+      </w:numPr>
+      <w:spacing w:before="40" w:after="0"/>
+      <w:outlineLvl w:val="6"/>
+    </w:pPr>
+    <w:rPr>
+      <w:rFonts w:asciiTheme="majorHAnsi" w:eastAsiaTheme="majorEastAsia" w:hAnsiTheme="majorHAnsi" w:cstheme="majorBidi"/>
+      <w:i/>
+      <w:iCs/>
+      <w:color w:val="1F3763" w:themeColor="accent1" w:themeShade="7F"/>
+    </w:rPr>
+  </w:style>
+  <w:style w:type="paragraph" w:styleId="Titre8">
+    <w:name w:val="heading 8"/>
+    <w:basedOn w:val="Normal"/>
+    <w:next w:val="Normal"/>
+    <w:link w:val="Titre8Car"/>
+    <w:uiPriority w:val="9"/>
+    <w:semiHidden/>
+    <w:unhideWhenUsed/>
+    <w:qFormat/>
+    <w:rsid w:val="00015345"/>
+    <w:pPr>
+      <w:keepNext/>
+      <w:keepLines/>
+      <w:numPr>
+        <w:ilvl w:val="7"/>
+        <w:numId w:val="1"/>
+      </w:numPr>
+      <w:spacing w:before="40" w:after="0"/>
+      <w:outlineLvl w:val="7"/>
+    </w:pPr>
+    <w:rPr>
+      <w:rFonts w:asciiTheme="majorHAnsi" w:eastAsiaTheme="majorEastAsia" w:hAnsiTheme="majorHAnsi" w:cstheme="majorBidi"/>
+      <w:color w:val="272727" w:themeColor="text1" w:themeTint="D8"/>
+      <w:sz w:val="21"/>
+      <w:szCs w:val="21"/>
+    </w:rPr>
+  </w:style>
+  <w:style w:type="paragraph" w:styleId="Titre9">
+    <w:name w:val="heading 9"/>
+    <w:basedOn w:val="Normal"/>
+    <w:next w:val="Normal"/>
+    <w:link w:val="Titre9Car"/>
+    <w:uiPriority w:val="9"/>
+    <w:semiHidden/>
+    <w:unhideWhenUsed/>
+    <w:qFormat/>
+    <w:rsid w:val="00015345"/>
+    <w:pPr>
+      <w:keepNext/>
+      <w:keepLines/>
+      <w:numPr>
+        <w:ilvl w:val="8"/>
+        <w:numId w:val="1"/>
+      </w:numPr>
+      <w:spacing w:before="40" w:after="0"/>
+      <w:outlineLvl w:val="8"/>
+    </w:pPr>
+    <w:rPr>
+      <w:rFonts w:asciiTheme="majorHAnsi" w:eastAsiaTheme="majorEastAsia" w:hAnsiTheme="majorHAnsi" w:cstheme="majorBidi"/>
+      <w:i/>
+      <w:iCs/>
+      <w:color w:val="272727" w:themeColor="text1" w:themeTint="D8"/>
+      <w:sz w:val="21"/>
+      <w:szCs w:val="21"/>
     </w:rPr>
   </w:style>
   <w:style w:type="character" w:default="1" w:styleId="Policepardfaut">
@@ -634,6 +1260,112 @@
       <w:sz w:val="24"/>
       <w:szCs w:val="24"/>
     </w:rPr>
+  </w:style>
+  <w:style w:type="character" w:customStyle="1" w:styleId="Titre4Car">
+    <w:name w:val="Titre 4 Car"/>
+    <w:basedOn w:val="Policepardfaut"/>
+    <w:link w:val="Titre4"/>
+    <w:uiPriority w:val="9"/>
+    <w:semiHidden/>
+    <w:rsid w:val="00015345"/>
+    <w:rPr>
+      <w:rFonts w:asciiTheme="majorHAnsi" w:eastAsiaTheme="majorEastAsia" w:hAnsiTheme="majorHAnsi" w:cstheme="majorBidi"/>
+      <w:i/>
+      <w:iCs/>
+      <w:color w:val="2F5496" w:themeColor="accent1" w:themeShade="BF"/>
+    </w:rPr>
+  </w:style>
+  <w:style w:type="character" w:customStyle="1" w:styleId="Titre5Car">
+    <w:name w:val="Titre 5 Car"/>
+    <w:basedOn w:val="Policepardfaut"/>
+    <w:link w:val="Titre5"/>
+    <w:uiPriority w:val="9"/>
+    <w:semiHidden/>
+    <w:rsid w:val="00015345"/>
+    <w:rPr>
+      <w:rFonts w:asciiTheme="majorHAnsi" w:eastAsiaTheme="majorEastAsia" w:hAnsiTheme="majorHAnsi" w:cstheme="majorBidi"/>
+      <w:color w:val="2F5496" w:themeColor="accent1" w:themeShade="BF"/>
+    </w:rPr>
+  </w:style>
+  <w:style w:type="character" w:customStyle="1" w:styleId="Titre6Car">
+    <w:name w:val="Titre 6 Car"/>
+    <w:basedOn w:val="Policepardfaut"/>
+    <w:link w:val="Titre6"/>
+    <w:uiPriority w:val="9"/>
+    <w:semiHidden/>
+    <w:rsid w:val="00015345"/>
+    <w:rPr>
+      <w:rFonts w:asciiTheme="majorHAnsi" w:eastAsiaTheme="majorEastAsia" w:hAnsiTheme="majorHAnsi" w:cstheme="majorBidi"/>
+      <w:color w:val="1F3763" w:themeColor="accent1" w:themeShade="7F"/>
+    </w:rPr>
+  </w:style>
+  <w:style w:type="character" w:customStyle="1" w:styleId="Titre7Car">
+    <w:name w:val="Titre 7 Car"/>
+    <w:basedOn w:val="Policepardfaut"/>
+    <w:link w:val="Titre7"/>
+    <w:uiPriority w:val="9"/>
+    <w:semiHidden/>
+    <w:rsid w:val="00015345"/>
+    <w:rPr>
+      <w:rFonts w:asciiTheme="majorHAnsi" w:eastAsiaTheme="majorEastAsia" w:hAnsiTheme="majorHAnsi" w:cstheme="majorBidi"/>
+      <w:i/>
+      <w:iCs/>
+      <w:color w:val="1F3763" w:themeColor="accent1" w:themeShade="7F"/>
+    </w:rPr>
+  </w:style>
+  <w:style w:type="character" w:customStyle="1" w:styleId="Titre8Car">
+    <w:name w:val="Titre 8 Car"/>
+    <w:basedOn w:val="Policepardfaut"/>
+    <w:link w:val="Titre8"/>
+    <w:uiPriority w:val="9"/>
+    <w:semiHidden/>
+    <w:rsid w:val="00015345"/>
+    <w:rPr>
+      <w:rFonts w:asciiTheme="majorHAnsi" w:eastAsiaTheme="majorEastAsia" w:hAnsiTheme="majorHAnsi" w:cstheme="majorBidi"/>
+      <w:color w:val="272727" w:themeColor="text1" w:themeTint="D8"/>
+      <w:sz w:val="21"/>
+      <w:szCs w:val="21"/>
+    </w:rPr>
+  </w:style>
+  <w:style w:type="character" w:customStyle="1" w:styleId="Titre9Car">
+    <w:name w:val="Titre 9 Car"/>
+    <w:basedOn w:val="Policepardfaut"/>
+    <w:link w:val="Titre9"/>
+    <w:uiPriority w:val="9"/>
+    <w:semiHidden/>
+    <w:rsid w:val="00015345"/>
+    <w:rPr>
+      <w:rFonts w:asciiTheme="majorHAnsi" w:eastAsiaTheme="majorEastAsia" w:hAnsiTheme="majorHAnsi" w:cstheme="majorBidi"/>
+      <w:i/>
+      <w:iCs/>
+      <w:color w:val="272727" w:themeColor="text1" w:themeTint="D8"/>
+      <w:sz w:val="21"/>
+      <w:szCs w:val="21"/>
+    </w:rPr>
+  </w:style>
+  <w:style w:type="paragraph" w:styleId="Paragraphedeliste">
+    <w:name w:val="List Paragraph"/>
+    <w:basedOn w:val="Normal"/>
+    <w:uiPriority w:val="34"/>
+    <w:qFormat/>
+    <w:rsid w:val="00383AF5"/>
+    <w:pPr>
+      <w:ind w:left="720"/>
+      <w:contextualSpacing/>
+    </w:pPr>
+  </w:style>
+  <w:style w:type="paragraph" w:styleId="Listepuces">
+    <w:name w:val="List Bullet"/>
+    <w:basedOn w:val="Normal"/>
+    <w:uiPriority w:val="99"/>
+    <w:unhideWhenUsed/>
+    <w:rsid w:val="00B1298D"/>
+    <w:pPr>
+      <w:numPr>
+        <w:numId w:val="3"/>
+      </w:numPr>
+      <w:contextualSpacing/>
+    </w:pPr>
   </w:style>
 </w:styles>
 </file>

</xml_diff>

<commit_message>
Modification mineur pour réaliser des exports graphiques uniquement.
</commit_message>
<xml_diff>
--- a/Explication_Fichiers.docx
+++ b/Explication_Fichiers.docx
@@ -166,13 +166,7 @@
         <w:rPr>
           <w:noProof/>
         </w:rPr>
-        <w:t>12/02/2019</w:t>
-      </w:r>
-      <w:r>
-        <w:rPr>
-          <w:noProof/>
-        </w:rPr>
-        <w:t xml:space="preserve"> </w:t>
+        <w:t xml:space="preserve">12/02/2019 </w:t>
       </w:r>
     </w:p>
     <w:p>
@@ -190,89 +184,86 @@
       <w:r>
         <w:t>"D:\FrogINT\FrogINTHardware\04_Electronique\FrogINT_PCBProto_V1811062154\FrogINT_BOM_V03-Commit-22-01-2019_RFQ_RS.xlsx"</w:t>
       </w:r>
-      <w:r>
-        <w:t xml:space="preserve"> </w:t>
-      </w:r>
-    </w:p>
-    <w:p>
-      <w:r>
-        <w:br w:type="page"/>
-      </w:r>
-    </w:p>
-    <w:p/>
-    <w:p>
-      <w:pPr>
-        <w:pStyle w:val="Titre1"/>
-      </w:pPr>
-      <w:r>
-        <w:t>Mécanique</w:t>
-      </w:r>
-    </w:p>
-    <w:p>
-      <w:r>
-        <w:t>Contient principalement des fichiers de design et non de production.</w:t>
-      </w:r>
-    </w:p>
-    <w:p>
-      <w:pPr>
-        <w:pStyle w:val="Titre2"/>
-      </w:pPr>
-      <w:r>
-        <w:t>Fichier et rôle</w:t>
-      </w:r>
-    </w:p>
-    <w:p/>
-    <w:p>
-      <w:pPr>
-        <w:pStyle w:val="Titre3"/>
-      </w:pPr>
-      <w:r>
-        <w:t>"D:\FrogINT\FrogINTHardware\03_Mecanique\EmpreinteGrenouille_V190205-1621.FCStd"</w:t>
-      </w:r>
-    </w:p>
-    <w:p>
-      <w:r>
-        <w:t xml:space="preserve">Ce fichier est l’empreinte de la </w:t>
-      </w:r>
-      <w:proofErr w:type="spellStart"/>
-      <w:r>
-        <w:t>Frog</w:t>
-      </w:r>
-      <w:proofErr w:type="spellEnd"/>
-      <w:r>
-        <w:t>. Doit permettre de créer le composant / forme qui sera ensuite employée sur le PCB.</w:t>
-      </w:r>
-    </w:p>
-    <w:p>
-      <w:pPr>
-        <w:pStyle w:val="Titre3"/>
-      </w:pPr>
-      <w:r>
-        <w:t>"D:\FrogINT\FrogINTHardware\03_Mecanique\Empreinte_Switch_PTS810SJG250SMTRLFS.FCStd"</w:t>
-      </w:r>
-    </w:p>
-    <w:p>
-      <w:r>
-        <w:t xml:space="preserve">Ce fichier source est la définition pour le switch de la </w:t>
-      </w:r>
-      <w:proofErr w:type="spellStart"/>
-      <w:r>
-        <w:t>FrogINT</w:t>
-      </w:r>
-      <w:proofErr w:type="spellEnd"/>
-      <w:r>
-        <w:t xml:space="preserve">. A partir de ce fichier est généré le point STEP utilisé dans </w:t>
-      </w:r>
-      <w:proofErr w:type="spellStart"/>
-      <w:r>
-        <w:t>Kicad</w:t>
-      </w:r>
-      <w:proofErr w:type="spellEnd"/>
-      <w:r>
-        <w:t xml:space="preserve"> dans la librairie d’empreinte.</w:t>
-      </w:r>
       <w:bookmarkStart w:id="0" w:name="_GoBack"/>
       <w:bookmarkEnd w:id="0"/>
+    </w:p>
+    <w:p>
+      <w:r>
+        <w:br w:type="page"/>
+      </w:r>
+    </w:p>
+    <w:p/>
+    <w:p>
+      <w:pPr>
+        <w:pStyle w:val="Titre1"/>
+      </w:pPr>
+      <w:r>
+        <w:t>Mécanique</w:t>
+      </w:r>
+    </w:p>
+    <w:p>
+      <w:r>
+        <w:t>Contient principalement des fichiers de design et non de production.</w:t>
+      </w:r>
+    </w:p>
+    <w:p>
+      <w:pPr>
+        <w:pStyle w:val="Titre2"/>
+      </w:pPr>
+      <w:r>
+        <w:t>Fichier et rôle</w:t>
+      </w:r>
+    </w:p>
+    <w:p/>
+    <w:p>
+      <w:pPr>
+        <w:pStyle w:val="Titre3"/>
+      </w:pPr>
+      <w:r>
+        <w:t>"D:\FrogINT\FrogINTHardware\03_Mecanique\EmpreinteGrenouille_V190205-1621.FCStd"</w:t>
+      </w:r>
+    </w:p>
+    <w:p>
+      <w:r>
+        <w:t xml:space="preserve">Ce fichier est l’empreinte de la </w:t>
+      </w:r>
+      <w:proofErr w:type="spellStart"/>
+      <w:r>
+        <w:t>Frog</w:t>
+      </w:r>
+      <w:proofErr w:type="spellEnd"/>
+      <w:r>
+        <w:t>. Doit permettre de créer le composant / forme qui sera ensuite employée sur le PCB.</w:t>
+      </w:r>
+    </w:p>
+    <w:p>
+      <w:pPr>
+        <w:pStyle w:val="Titre3"/>
+      </w:pPr>
+      <w:r>
+        <w:t>"D:\FrogINT\FrogINTHardware\03_Mecanique\Empreinte_Switch_PTS810SJG250SMTRLFS.FCStd"</w:t>
+      </w:r>
+    </w:p>
+    <w:p>
+      <w:r>
+        <w:t xml:space="preserve">Ce fichier source est la définition pour le switch de la </w:t>
+      </w:r>
+      <w:proofErr w:type="spellStart"/>
+      <w:r>
+        <w:t>FrogINT</w:t>
+      </w:r>
+      <w:proofErr w:type="spellEnd"/>
+      <w:r>
+        <w:t xml:space="preserve">. A partir de ce fichier est généré le point STEP utilisé dans </w:t>
+      </w:r>
+      <w:proofErr w:type="spellStart"/>
+      <w:r>
+        <w:t>Kicad</w:t>
+      </w:r>
+      <w:proofErr w:type="spellEnd"/>
+      <w:r>
+        <w:t xml:space="preserve"> dans la librairie d’empreinte.</w:t>
+      </w:r>
     </w:p>
     <w:sectPr>
       <w:pgSz w:w="11906" w:h="16838"/>

</xml_diff>

<commit_message>
Commit du 14/03/2019 :
   - Remplacement header JTAG 2.54 par un header au format 1.27 afin de réduire taille sur le PCB
   - Suppression des composants ainsi que du TouchPAD sur le PCB, au profit d'un simple connecteur header 2.54 ==> Permettra le raccordement directement des modules chinois
   - Modification de la librairie du connecteur USB 47642.
   - Modification du footprint du connecteur USB 47642 afin de tenir compte de l'aspect "Throughole".
</commit_message>
<xml_diff>
--- a/Explication_Fichiers.docx
+++ b/Explication_Fichiers.docx
@@ -33,8 +33,14 @@
           <w:ilvl w:val="0"/>
           <w:numId w:val="2"/>
         </w:numPr>
-      </w:pPr>
-      <w:r>
+        <w:rPr>
+          <w:color w:val="BFBFBF" w:themeColor="background1" w:themeShade="BF"/>
+        </w:rPr>
+      </w:pPr>
+      <w:r>
+        <w:rPr>
+          <w:color w:val="BFBFBF" w:themeColor="background1" w:themeShade="BF"/>
+        </w:rPr>
         <w:t>Ligne USB – Faire une paire différentielle</w:t>
       </w:r>
     </w:p>
@@ -45,8 +51,14 @@
           <w:ilvl w:val="0"/>
           <w:numId w:val="2"/>
         </w:numPr>
-      </w:pPr>
-      <w:r>
+        <w:rPr>
+          <w:color w:val="BFBFBF" w:themeColor="background1" w:themeShade="BF"/>
+        </w:rPr>
+      </w:pPr>
+      <w:r>
+        <w:rPr>
+          <w:color w:val="BFBFBF" w:themeColor="background1" w:themeShade="BF"/>
+        </w:rPr>
         <w:t>Bouton Switch – Choisir une taille plus petite.</w:t>
       </w:r>
     </w:p>
@@ -58,30 +70,30 @@
           <w:numId w:val="2"/>
         </w:numPr>
         <w:rPr>
-          <w:color w:val="70AD47" w:themeColor="accent6"/>
-        </w:rPr>
-      </w:pPr>
-      <w:r>
-        <w:rPr>
-          <w:color w:val="70AD47" w:themeColor="accent6"/>
+          <w:color w:val="BFBFBF" w:themeColor="background1" w:themeShade="BF"/>
+        </w:rPr>
+      </w:pPr>
+      <w:r>
+        <w:rPr>
+          <w:color w:val="BFBFBF" w:themeColor="background1" w:themeShade="BF"/>
         </w:rPr>
         <w:t xml:space="preserve">OK, mais besoin de créer nouvelle empreinte </w:t>
       </w:r>
       <w:r>
         <w:rPr>
-          <w:color w:val="70AD47" w:themeColor="accent6"/>
+          <w:color w:val="BFBFBF" w:themeColor="background1" w:themeShade="BF"/>
         </w:rPr>
         <w:sym w:font="Wingdings" w:char="F0E0"/>
       </w:r>
       <w:r>
         <w:rPr>
-          <w:color w:val="70AD47" w:themeColor="accent6"/>
+          <w:color w:val="BFBFBF" w:themeColor="background1" w:themeShade="BF"/>
         </w:rPr>
         <w:t xml:space="preserve"> </w:t>
       </w:r>
       <w:r>
         <w:rPr>
-          <w:color w:val="70AD47" w:themeColor="accent6"/>
+          <w:color w:val="BFBFBF" w:themeColor="background1" w:themeShade="BF"/>
         </w:rPr>
         <w:t>terminé</w:t>
       </w:r>
@@ -93,8 +105,14 @@
           <w:ilvl w:val="1"/>
           <w:numId w:val="2"/>
         </w:numPr>
-      </w:pPr>
-      <w:r>
+        <w:rPr>
+          <w:color w:val="BFBFBF" w:themeColor="background1" w:themeShade="BF"/>
+        </w:rPr>
+      </w:pPr>
+      <w:r>
+        <w:rPr>
+          <w:color w:val="BFBFBF" w:themeColor="background1" w:themeShade="BF"/>
+        </w:rPr>
         <w:t>Routage à reprendre.</w:t>
       </w:r>
     </w:p>
@@ -105,17 +123,32 @@
           <w:ilvl w:val="0"/>
           <w:numId w:val="2"/>
         </w:numPr>
-      </w:pPr>
-      <w:r>
+        <w:rPr>
+          <w:color w:val="BFBFBF" w:themeColor="background1" w:themeShade="BF"/>
+        </w:rPr>
+      </w:pPr>
+      <w:r>
+        <w:rPr>
+          <w:color w:val="BFBFBF" w:themeColor="background1" w:themeShade="BF"/>
+        </w:rPr>
         <w:t xml:space="preserve">Supprimer le switch </w:t>
       </w:r>
       <w:r>
+        <w:rPr>
+          <w:color w:val="BFBFBF" w:themeColor="background1" w:themeShade="BF"/>
+        </w:rPr>
         <w:t>« </w:t>
       </w:r>
       <w:r>
+        <w:rPr>
+          <w:color w:val="BFBFBF" w:themeColor="background1" w:themeShade="BF"/>
+        </w:rPr>
         <w:t>normal</w:t>
       </w:r>
       <w:r>
+        <w:rPr>
+          <w:color w:val="BFBFBF" w:themeColor="background1" w:themeShade="BF"/>
+        </w:rPr>
         <w:t> » pour ne conserver que le switch « reset »</w:t>
       </w:r>
     </w:p>
@@ -126,27 +159,205 @@
           <w:ilvl w:val="0"/>
           <w:numId w:val="2"/>
         </w:numPr>
-      </w:pPr>
-      <w:r>
+        <w:rPr>
+          <w:color w:val="BFBFBF" w:themeColor="background1" w:themeShade="BF"/>
+        </w:rPr>
+      </w:pPr>
+      <w:r>
+        <w:rPr>
+          <w:color w:val="BFBFBF" w:themeColor="background1" w:themeShade="BF"/>
+        </w:rPr>
         <w:t xml:space="preserve">Faire sur le plan </w:t>
       </w:r>
       <w:proofErr w:type="spellStart"/>
       <w:r>
+        <w:rPr>
+          <w:color w:val="BFBFBF" w:themeColor="background1" w:themeShade="BF"/>
+        </w:rPr>
         <w:t>méca</w:t>
       </w:r>
       <w:proofErr w:type="spellEnd"/>
       <w:r>
+        <w:rPr>
+          <w:color w:val="BFBFBF" w:themeColor="background1" w:themeShade="BF"/>
+        </w:rPr>
         <w:t xml:space="preserve"> un « V » pour permettre découpage du PCB pour le </w:t>
       </w:r>
       <w:proofErr w:type="spellStart"/>
       <w:r>
+        <w:rPr>
+          <w:color w:val="BFBFBF" w:themeColor="background1" w:themeShade="BF"/>
+        </w:rPr>
         <w:t>TouchPanel</w:t>
       </w:r>
       <w:proofErr w:type="spellEnd"/>
       <w:r>
+        <w:rPr>
+          <w:color w:val="BFBFBF" w:themeColor="background1" w:themeShade="BF"/>
+        </w:rPr>
         <w:t xml:space="preserve"> et ajouter des Plot pour souder le cas échéant des fils</w:t>
       </w:r>
     </w:p>
+    <w:p>
+      <w:pPr>
+        <w:pStyle w:val="Titre2"/>
+      </w:pPr>
+      <w:r>
+        <w:t xml:space="preserve">Modification à apporter – Branch GIT = </w:t>
+      </w:r>
+      <w:proofErr w:type="spellStart"/>
+      <w:r>
+        <w:t>PCBProto_Eurocircuits</w:t>
+      </w:r>
+      <w:proofErr w:type="spellEnd"/>
+    </w:p>
+    <w:p>
+      <w:pPr>
+        <w:pStyle w:val="Paragraphedeliste"/>
+        <w:numPr>
+          <w:ilvl w:val="0"/>
+          <w:numId w:val="2"/>
+        </w:numPr>
+      </w:pPr>
+      <w:r>
+        <w:t>Ligne USB – Faire une paire différentielle</w:t>
+      </w:r>
+    </w:p>
+    <w:p>
+      <w:pPr>
+        <w:pStyle w:val="Paragraphedeliste"/>
+        <w:numPr>
+          <w:ilvl w:val="0"/>
+          <w:numId w:val="2"/>
+        </w:numPr>
+      </w:pPr>
+      <w:r>
+        <w:t>Supprimer le switch « normal » pour ne conserver que le switch « reset »</w:t>
+      </w:r>
+    </w:p>
+    <w:p>
+      <w:pPr>
+        <w:pStyle w:val="Paragraphedeliste"/>
+        <w:numPr>
+          <w:ilvl w:val="0"/>
+          <w:numId w:val="2"/>
+        </w:numPr>
+      </w:pPr>
+      <w:r>
+        <w:t xml:space="preserve">Suppression du </w:t>
+      </w:r>
+      <w:proofErr w:type="spellStart"/>
+      <w:r>
+        <w:t>TouchPad</w:t>
+      </w:r>
+      <w:proofErr w:type="spellEnd"/>
+      <w:r>
+        <w:t xml:space="preserve"> au profit d’un connecteur 2.54 coudé – femelle. ATTENTION actuellement de type mâle à remplacer à femelle.</w:t>
+      </w:r>
+    </w:p>
+    <w:p>
+      <w:pPr>
+        <w:pStyle w:val="Paragraphedeliste"/>
+        <w:numPr>
+          <w:ilvl w:val="1"/>
+          <w:numId w:val="2"/>
+        </w:numPr>
+        <w:rPr>
+          <w:color w:val="FFC000"/>
+        </w:rPr>
+      </w:pPr>
+      <w:bookmarkStart w:id="0" w:name="_GoBack"/>
+      <w:r>
+        <w:rPr>
+          <w:color w:val="FFC000"/>
+        </w:rPr>
+        <w:t>OK en cours</w:t>
+      </w:r>
+    </w:p>
+    <w:p>
+      <w:pPr>
+        <w:pStyle w:val="Paragraphedeliste"/>
+        <w:numPr>
+          <w:ilvl w:val="1"/>
+          <w:numId w:val="2"/>
+        </w:numPr>
+        <w:rPr>
+          <w:color w:val="FFC000"/>
+        </w:rPr>
+      </w:pPr>
+      <w:r>
+        <w:rPr>
+          <w:color w:val="FFC000"/>
+        </w:rPr>
+        <w:t>Genre du header à remplacer de mâle à femelle</w:t>
+      </w:r>
+    </w:p>
+    <w:bookmarkEnd w:id="0"/>
+    <w:p>
+      <w:pPr>
+        <w:pStyle w:val="Paragraphedeliste"/>
+        <w:numPr>
+          <w:ilvl w:val="0"/>
+          <w:numId w:val="2"/>
+        </w:numPr>
+      </w:pPr>
+      <w:r>
+        <w:t>Remplacement connecteur JTAG au pas de 2.54 par un au pas de 1,27 qui doit rester compatible avec interface ATMEL-</w:t>
+      </w:r>
+      <w:proofErr w:type="spellStart"/>
+      <w:r>
+        <w:t>Ice</w:t>
+      </w:r>
+      <w:proofErr w:type="spellEnd"/>
+      <w:r>
+        <w:t>.</w:t>
+      </w:r>
+    </w:p>
+    <w:p>
+      <w:pPr>
+        <w:pStyle w:val="Paragraphedeliste"/>
+        <w:numPr>
+          <w:ilvl w:val="1"/>
+          <w:numId w:val="2"/>
+        </w:numPr>
+        <w:rPr>
+          <w:color w:val="00B050"/>
+        </w:rPr>
+      </w:pPr>
+      <w:r>
+        <w:rPr>
+          <w:color w:val="00B050"/>
+        </w:rPr>
+        <w:t>OK en cours.</w:t>
+      </w:r>
+    </w:p>
+    <w:p>
+      <w:pPr>
+        <w:pStyle w:val="Paragraphedeliste"/>
+        <w:numPr>
+          <w:ilvl w:val="1"/>
+          <w:numId w:val="2"/>
+        </w:numPr>
+        <w:rPr>
+          <w:color w:val="00B050"/>
+        </w:rPr>
+      </w:pPr>
+      <w:proofErr w:type="spellStart"/>
+      <w:r>
+        <w:rPr>
+          <w:color w:val="00B050"/>
+        </w:rPr>
+        <w:t>Pinout</w:t>
+      </w:r>
+      <w:proofErr w:type="spellEnd"/>
+      <w:r>
+        <w:rPr>
+          <w:color w:val="00B050"/>
+        </w:rPr>
+        <w:t xml:space="preserve"> à vérifier.</w:t>
+      </w:r>
+    </w:p>
+    <w:p/>
     <w:p>
       <w:pPr>
         <w:pStyle w:val="Titre2"/>
@@ -184,8 +395,6 @@
       <w:r>
         <w:t>"D:\FrogINT\FrogINTHardware\04_Electronique\FrogINT_PCBProto_V1811062154\FrogINT_BOM_V03-Commit-22-01-2019_RFQ_RS.xlsx"</w:t>
       </w:r>
-      <w:bookmarkStart w:id="0" w:name="_GoBack"/>
-      <w:bookmarkEnd w:id="0"/>
     </w:p>
     <w:p>
       <w:r>

</xml_diff>

<commit_message>
Commit du 26/03/2019 en vue de la Release V2.
Décision de figer une release V2 avant de modifier complètement le circuit et le PCB.
</commit_message>
<xml_diff>
--- a/Explication_Fichiers.docx
+++ b/Explication_Fichiers.docx
@@ -218,8 +218,15 @@
           <w:ilvl w:val="0"/>
           <w:numId w:val="2"/>
         </w:numPr>
-      </w:pPr>
-      <w:r>
+        <w:rPr>
+          <w:color w:val="BFBFBF" w:themeColor="background1" w:themeShade="BF"/>
+        </w:rPr>
+      </w:pPr>
+      <w:bookmarkStart w:id="0" w:name="_GoBack"/>
+      <w:r>
+        <w:rPr>
+          <w:color w:val="BFBFBF" w:themeColor="background1" w:themeShade="BF"/>
+        </w:rPr>
         <w:t>Ligne USB – Faire une paire différentielle</w:t>
       </w:r>
     </w:p>
@@ -230,8 +237,14 @@
           <w:ilvl w:val="0"/>
           <w:numId w:val="2"/>
         </w:numPr>
-      </w:pPr>
-      <w:r>
+        <w:rPr>
+          <w:color w:val="BFBFBF" w:themeColor="background1" w:themeShade="BF"/>
+        </w:rPr>
+      </w:pPr>
+      <w:r>
+        <w:rPr>
+          <w:color w:val="BFBFBF" w:themeColor="background1" w:themeShade="BF"/>
+        </w:rPr>
         <w:t>Supprimer le switch « normal » pour ne conserver que le switch « reset »</w:t>
       </w:r>
     </w:p>
@@ -242,16 +255,28 @@
           <w:ilvl w:val="0"/>
           <w:numId w:val="2"/>
         </w:numPr>
-      </w:pPr>
-      <w:r>
+        <w:rPr>
+          <w:color w:val="BFBFBF" w:themeColor="background1" w:themeShade="BF"/>
+        </w:rPr>
+      </w:pPr>
+      <w:r>
+        <w:rPr>
+          <w:color w:val="BFBFBF" w:themeColor="background1" w:themeShade="BF"/>
+        </w:rPr>
         <w:t xml:space="preserve">Suppression du </w:t>
       </w:r>
       <w:proofErr w:type="spellStart"/>
       <w:r>
+        <w:rPr>
+          <w:color w:val="BFBFBF" w:themeColor="background1" w:themeShade="BF"/>
+        </w:rPr>
         <w:t>TouchPad</w:t>
       </w:r>
       <w:proofErr w:type="spellEnd"/>
       <w:r>
+        <w:rPr>
+          <w:color w:val="BFBFBF" w:themeColor="background1" w:themeShade="BF"/>
+        </w:rPr>
         <w:t xml:space="preserve"> au profit d’un connecteur 2.54 coudé – femelle. ATTENTION actuellement de type mâle à remplacer à femelle.</w:t>
       </w:r>
     </w:p>
@@ -263,10 +288,268 @@
           <w:numId w:val="2"/>
         </w:numPr>
         <w:rPr>
+          <w:color w:val="BFBFBF" w:themeColor="background1" w:themeShade="BF"/>
+        </w:rPr>
+      </w:pPr>
+      <w:r>
+        <w:rPr>
+          <w:color w:val="BFBFBF" w:themeColor="background1" w:themeShade="BF"/>
+        </w:rPr>
+        <w:t>OK en cours</w:t>
+      </w:r>
+    </w:p>
+    <w:p>
+      <w:pPr>
+        <w:pStyle w:val="Paragraphedeliste"/>
+        <w:numPr>
+          <w:ilvl w:val="1"/>
+          <w:numId w:val="2"/>
+        </w:numPr>
+        <w:rPr>
+          <w:color w:val="BFBFBF" w:themeColor="background1" w:themeShade="BF"/>
+        </w:rPr>
+      </w:pPr>
+      <w:r>
+        <w:rPr>
+          <w:color w:val="BFBFBF" w:themeColor="background1" w:themeShade="BF"/>
+        </w:rPr>
+        <w:t>Genre du header à remplacer de mâle à femelle</w:t>
+      </w:r>
+    </w:p>
+    <w:p>
+      <w:pPr>
+        <w:pStyle w:val="Paragraphedeliste"/>
+        <w:numPr>
+          <w:ilvl w:val="0"/>
+          <w:numId w:val="2"/>
+        </w:numPr>
+        <w:rPr>
+          <w:color w:val="BFBFBF" w:themeColor="background1" w:themeShade="BF"/>
+        </w:rPr>
+      </w:pPr>
+      <w:r>
+        <w:rPr>
+          <w:color w:val="BFBFBF" w:themeColor="background1" w:themeShade="BF"/>
+        </w:rPr>
+        <w:t>Remplacement connecteur JTAG au pas de 2.54 par un au pas de 1,27 qui doit rester compatible avec interface ATMEL-</w:t>
+      </w:r>
+      <w:proofErr w:type="spellStart"/>
+      <w:r>
+        <w:rPr>
+          <w:color w:val="BFBFBF" w:themeColor="background1" w:themeShade="BF"/>
+        </w:rPr>
+        <w:t>Ice</w:t>
+      </w:r>
+      <w:proofErr w:type="spellEnd"/>
+      <w:r>
+        <w:rPr>
+          <w:color w:val="BFBFBF" w:themeColor="background1" w:themeShade="BF"/>
+        </w:rPr>
+        <w:t>.</w:t>
+      </w:r>
+    </w:p>
+    <w:p>
+      <w:pPr>
+        <w:pStyle w:val="Paragraphedeliste"/>
+        <w:numPr>
+          <w:ilvl w:val="1"/>
+          <w:numId w:val="2"/>
+        </w:numPr>
+        <w:rPr>
+          <w:color w:val="BFBFBF" w:themeColor="background1" w:themeShade="BF"/>
+        </w:rPr>
+      </w:pPr>
+      <w:r>
+        <w:rPr>
+          <w:color w:val="BFBFBF" w:themeColor="background1" w:themeShade="BF"/>
+        </w:rPr>
+        <w:t>OK en cours.</w:t>
+      </w:r>
+    </w:p>
+    <w:p>
+      <w:pPr>
+        <w:pStyle w:val="Paragraphedeliste"/>
+        <w:numPr>
+          <w:ilvl w:val="1"/>
+          <w:numId w:val="2"/>
+        </w:numPr>
+        <w:rPr>
+          <w:color w:val="BFBFBF" w:themeColor="background1" w:themeShade="BF"/>
+        </w:rPr>
+      </w:pPr>
+      <w:proofErr w:type="spellStart"/>
+      <w:r>
+        <w:rPr>
+          <w:color w:val="BFBFBF" w:themeColor="background1" w:themeShade="BF"/>
+        </w:rPr>
+        <w:t>Pinout</w:t>
+      </w:r>
+      <w:proofErr w:type="spellEnd"/>
+      <w:r>
+        <w:rPr>
+          <w:color w:val="BFBFBF" w:themeColor="background1" w:themeShade="BF"/>
+        </w:rPr>
+        <w:t xml:space="preserve"> à vérifier.</w:t>
+      </w:r>
+    </w:p>
+    <w:bookmarkEnd w:id="0"/>
+    <w:p>
+      <w:pPr>
+        <w:pStyle w:val="Titre2"/>
+      </w:pPr>
+      <w:r>
+        <w:t>Release V1</w:t>
+      </w:r>
+    </w:p>
+    <w:p>
+      <w:r>
+        <w:t xml:space="preserve">Il s’agit </w:t>
+      </w:r>
+      <w:proofErr w:type="gramStart"/>
+      <w:r>
+        <w:t>d’une backup initial</w:t>
+      </w:r>
+      <w:proofErr w:type="gramEnd"/>
+      <w:r>
+        <w:t xml:space="preserve"> du projet.</w:t>
+      </w:r>
+    </w:p>
+    <w:p>
+      <w:pPr>
+        <w:pStyle w:val="Titre2"/>
+      </w:pPr>
+      <w:r>
+        <w:t>Release V2</w:t>
+      </w:r>
+    </w:p>
+    <w:p>
+      <w:r>
+        <w:t xml:space="preserve">Suite à </w:t>
+      </w:r>
+      <w:proofErr w:type="spellStart"/>
+      <w:r>
+        <w:t>discusion</w:t>
+      </w:r>
+      <w:proofErr w:type="spellEnd"/>
+      <w:r>
+        <w:t xml:space="preserve"> avec Gautier, nous retirons la « pate » de la </w:t>
+      </w:r>
+      <w:proofErr w:type="spellStart"/>
+      <w:r>
+        <w:t>Frog</w:t>
+      </w:r>
+      <w:proofErr w:type="spellEnd"/>
+      <w:r>
+        <w:t xml:space="preserve"> ainsi que les composants servant au </w:t>
+      </w:r>
+      <w:proofErr w:type="spellStart"/>
+      <w:r>
+        <w:t>touchpanel</w:t>
+      </w:r>
+      <w:proofErr w:type="spellEnd"/>
+      <w:r>
+        <w:t>.</w:t>
+      </w:r>
+    </w:p>
+    <w:p>
+      <w:r>
+        <w:t>Avant de réaliser ces grosses modifications, décision prise de figer une release V2.</w:t>
+      </w:r>
+    </w:p>
+    <w:p>
+      <w:pPr>
+        <w:pStyle w:val="Titre2"/>
+      </w:pPr>
+      <w:r>
+        <w:t>Release V3</w:t>
+      </w:r>
+    </w:p>
+    <w:p>
+      <w:pPr>
+        <w:pStyle w:val="Titre3"/>
+      </w:pPr>
+      <w:r>
+        <w:t xml:space="preserve">Modification à apporter – </w:t>
+      </w:r>
+      <w:proofErr w:type="spellStart"/>
+      <w:r>
+        <w:t>branch</w:t>
+      </w:r>
+      <w:proofErr w:type="spellEnd"/>
+      <w:r>
+        <w:t xml:space="preserve"> GIT = ProtoV3</w:t>
+      </w:r>
+    </w:p>
+    <w:p>
+      <w:pPr>
+        <w:pStyle w:val="Paragraphedeliste"/>
+        <w:numPr>
+          <w:ilvl w:val="0"/>
+          <w:numId w:val="2"/>
+        </w:numPr>
+      </w:pPr>
+      <w:r>
+        <w:t>Ligne USB – Faire une paire différentielle</w:t>
+      </w:r>
+    </w:p>
+    <w:p>
+      <w:pPr>
+        <w:pStyle w:val="Paragraphedeliste"/>
+        <w:numPr>
+          <w:ilvl w:val="0"/>
+          <w:numId w:val="2"/>
+        </w:numPr>
+      </w:pPr>
+      <w:r>
+        <w:t>Supprimer le switch « normal » pour ne conserver que le switch « reset »</w:t>
+      </w:r>
+      <w:r>
+        <w:t>.</w:t>
+      </w:r>
+    </w:p>
+    <w:p>
+      <w:pPr>
+        <w:pStyle w:val="Paragraphedeliste"/>
+        <w:numPr>
+          <w:ilvl w:val="0"/>
+          <w:numId w:val="2"/>
+        </w:numPr>
+      </w:pPr>
+      <w:r>
+        <w:t>Mais router en externe une GPIO</w:t>
+      </w:r>
+    </w:p>
+    <w:p>
+      <w:pPr>
+        <w:pStyle w:val="Paragraphedeliste"/>
+        <w:numPr>
+          <w:ilvl w:val="0"/>
+          <w:numId w:val="2"/>
+        </w:numPr>
+      </w:pPr>
+      <w:r>
+        <w:t xml:space="preserve">Suppression du </w:t>
+      </w:r>
+      <w:proofErr w:type="spellStart"/>
+      <w:r>
+        <w:t>TouchPad</w:t>
+      </w:r>
+      <w:proofErr w:type="spellEnd"/>
+      <w:r>
+        <w:t xml:space="preserve"> au profit d’un connecteur 2.54 coudé – femelle. ATTENTION actuellement de type mâle à remplacer à femelle.</w:t>
+      </w:r>
+    </w:p>
+    <w:p>
+      <w:pPr>
+        <w:pStyle w:val="Paragraphedeliste"/>
+        <w:numPr>
+          <w:ilvl w:val="1"/>
+          <w:numId w:val="2"/>
+        </w:numPr>
+        <w:rPr>
           <w:color w:val="FFC000"/>
         </w:rPr>
       </w:pPr>
-      <w:bookmarkStart w:id="0" w:name="_GoBack"/>
       <w:r>
         <w:rPr>
           <w:color w:val="FFC000"/>
@@ -292,7 +575,6 @@
         <w:t>Genre du header à remplacer de mâle à femelle</w:t>
       </w:r>
     </w:p>
-    <w:bookmarkEnd w:id="0"/>
     <w:p>
       <w:pPr>
         <w:pStyle w:val="Paragraphedeliste"/>
@@ -302,6 +584,71 @@
         </w:numPr>
       </w:pPr>
       <w:r>
+        <w:t xml:space="preserve">Ajouter R &amp; C pour tester le </w:t>
+      </w:r>
+      <w:proofErr w:type="spellStart"/>
+      <w:r>
+        <w:t>TouchPanel</w:t>
+      </w:r>
+      <w:proofErr w:type="spellEnd"/>
+      <w:r>
+        <w:t xml:space="preserve"> avec une feuille d’alu.</w:t>
+      </w:r>
+    </w:p>
+    <w:p>
+      <w:pPr>
+        <w:pStyle w:val="Paragraphedeliste"/>
+        <w:numPr>
+          <w:ilvl w:val="0"/>
+          <w:numId w:val="2"/>
+        </w:numPr>
+      </w:pPr>
+      <w:r>
+        <w:t>Créer une Pin externe avec de connecter la feuille d’alu.</w:t>
+      </w:r>
+    </w:p>
+    <w:p>
+      <w:pPr>
+        <w:pStyle w:val="Paragraphedeliste"/>
+        <w:numPr>
+          <w:ilvl w:val="0"/>
+          <w:numId w:val="2"/>
+        </w:numPr>
+      </w:pPr>
+      <w:r>
+        <w:t>Supprimer la génération du 5V non nécessaire</w:t>
+      </w:r>
+    </w:p>
+    <w:p>
+      <w:pPr>
+        <w:pStyle w:val="Paragraphedeliste"/>
+        <w:numPr>
+          <w:ilvl w:val="0"/>
+          <w:numId w:val="2"/>
+        </w:numPr>
+      </w:pPr>
+      <w:r>
+        <w:t xml:space="preserve">Supprimer </w:t>
+      </w:r>
+      <w:proofErr w:type="gramStart"/>
+      <w:r>
+        <w:t>la pin</w:t>
+      </w:r>
+      <w:proofErr w:type="gramEnd"/>
+      <w:r>
+        <w:t xml:space="preserve"> de mesure de 5V</w:t>
+      </w:r>
+    </w:p>
+    <w:p>
+      <w:pPr>
+        <w:pStyle w:val="Paragraphedeliste"/>
+        <w:numPr>
+          <w:ilvl w:val="0"/>
+          <w:numId w:val="2"/>
+        </w:numPr>
+      </w:pPr>
+      <w:r>
+        <w:lastRenderedPageBreak/>
         <w:t>Remplacement connecteur JTAG au pas de 2.54 par un au pas de 1,27 qui doit rester compatible avec interface ATMEL-</w:t>
       </w:r>
       <w:proofErr w:type="spellStart"/>

</xml_diff>

<commit_message>
Commit du 26/03/2019 :
 - Refonte du PCB --> passage en circulaire de 3,8mm de diamètre
 - Mise à jour des librairies avec notamment création de la librairie atmega16u4-au
 - Mise à jour de la librairie sur le connecteur USB pour ajouter les CTRL.YBCK -> limite du composant
 - Suppression de la fonction d'alimention 3V3 au profit d'une seule alimentation en 5V. Attention, il faut cependant corriger le naming
 - Changement du connecteur pour le TouchSensor (femelle)
 - ajout d'un R/C + pad pour souder directement une antenne pour tester le Sensor Capacitif
 - suppression du bouton reset et du bouton interrupt.
</commit_message>
<xml_diff>
--- a/Explication_Fichiers.docx
+++ b/Explication_Fichiers.docx
@@ -222,487 +222,677 @@
           <w:color w:val="BFBFBF" w:themeColor="background1" w:themeShade="BF"/>
         </w:rPr>
       </w:pPr>
+      <w:r>
+        <w:rPr>
+          <w:color w:val="BFBFBF" w:themeColor="background1" w:themeShade="BF"/>
+        </w:rPr>
+        <w:t>Ligne USB – Faire une paire différentielle</w:t>
+      </w:r>
+    </w:p>
+    <w:p>
+      <w:pPr>
+        <w:pStyle w:val="Paragraphedeliste"/>
+        <w:numPr>
+          <w:ilvl w:val="0"/>
+          <w:numId w:val="2"/>
+        </w:numPr>
+        <w:rPr>
+          <w:color w:val="BFBFBF" w:themeColor="background1" w:themeShade="BF"/>
+        </w:rPr>
+      </w:pPr>
+      <w:r>
+        <w:rPr>
+          <w:color w:val="BFBFBF" w:themeColor="background1" w:themeShade="BF"/>
+        </w:rPr>
+        <w:t>Supprimer le switch « normal » pour ne conserver que le switch « reset »</w:t>
+      </w:r>
+    </w:p>
+    <w:p>
+      <w:pPr>
+        <w:pStyle w:val="Paragraphedeliste"/>
+        <w:numPr>
+          <w:ilvl w:val="0"/>
+          <w:numId w:val="2"/>
+        </w:numPr>
+        <w:rPr>
+          <w:color w:val="BFBFBF" w:themeColor="background1" w:themeShade="BF"/>
+        </w:rPr>
+      </w:pPr>
+      <w:r>
+        <w:rPr>
+          <w:color w:val="BFBFBF" w:themeColor="background1" w:themeShade="BF"/>
+        </w:rPr>
+        <w:t xml:space="preserve">Suppression du </w:t>
+      </w:r>
+      <w:proofErr w:type="spellStart"/>
+      <w:r>
+        <w:rPr>
+          <w:color w:val="BFBFBF" w:themeColor="background1" w:themeShade="BF"/>
+        </w:rPr>
+        <w:t>TouchPad</w:t>
+      </w:r>
+      <w:proofErr w:type="spellEnd"/>
+      <w:r>
+        <w:rPr>
+          <w:color w:val="BFBFBF" w:themeColor="background1" w:themeShade="BF"/>
+        </w:rPr>
+        <w:t xml:space="preserve"> au profit d’un connecteur 2.54 coudé – femelle. ATTENTION actuellement de type mâle à remplacer à femelle.</w:t>
+      </w:r>
+    </w:p>
+    <w:p>
+      <w:pPr>
+        <w:pStyle w:val="Paragraphedeliste"/>
+        <w:numPr>
+          <w:ilvl w:val="1"/>
+          <w:numId w:val="2"/>
+        </w:numPr>
+        <w:rPr>
+          <w:color w:val="BFBFBF" w:themeColor="background1" w:themeShade="BF"/>
+        </w:rPr>
+      </w:pPr>
+      <w:r>
+        <w:rPr>
+          <w:color w:val="BFBFBF" w:themeColor="background1" w:themeShade="BF"/>
+        </w:rPr>
+        <w:t>OK en cours</w:t>
+      </w:r>
+    </w:p>
+    <w:p>
+      <w:pPr>
+        <w:pStyle w:val="Paragraphedeliste"/>
+        <w:numPr>
+          <w:ilvl w:val="1"/>
+          <w:numId w:val="2"/>
+        </w:numPr>
+        <w:rPr>
+          <w:color w:val="BFBFBF" w:themeColor="background1" w:themeShade="BF"/>
+        </w:rPr>
+      </w:pPr>
+      <w:r>
+        <w:rPr>
+          <w:color w:val="BFBFBF" w:themeColor="background1" w:themeShade="BF"/>
+        </w:rPr>
+        <w:t>Genre du header à remplacer de mâle à femelle</w:t>
+      </w:r>
+    </w:p>
+    <w:p>
+      <w:pPr>
+        <w:pStyle w:val="Paragraphedeliste"/>
+        <w:numPr>
+          <w:ilvl w:val="0"/>
+          <w:numId w:val="2"/>
+        </w:numPr>
+        <w:rPr>
+          <w:color w:val="BFBFBF" w:themeColor="background1" w:themeShade="BF"/>
+        </w:rPr>
+      </w:pPr>
+      <w:r>
+        <w:rPr>
+          <w:color w:val="BFBFBF" w:themeColor="background1" w:themeShade="BF"/>
+        </w:rPr>
+        <w:t>Remplacement connecteur JTAG au pas de 2.54 par un au pas de 1,27 qui doit rester compatible avec interface ATMEL-</w:t>
+      </w:r>
+      <w:proofErr w:type="spellStart"/>
+      <w:r>
+        <w:rPr>
+          <w:color w:val="BFBFBF" w:themeColor="background1" w:themeShade="BF"/>
+        </w:rPr>
+        <w:t>Ice</w:t>
+      </w:r>
+      <w:proofErr w:type="spellEnd"/>
+      <w:r>
+        <w:rPr>
+          <w:color w:val="BFBFBF" w:themeColor="background1" w:themeShade="BF"/>
+        </w:rPr>
+        <w:t>.</w:t>
+      </w:r>
+    </w:p>
+    <w:p>
+      <w:pPr>
+        <w:pStyle w:val="Paragraphedeliste"/>
+        <w:numPr>
+          <w:ilvl w:val="1"/>
+          <w:numId w:val="2"/>
+        </w:numPr>
+        <w:rPr>
+          <w:color w:val="BFBFBF" w:themeColor="background1" w:themeShade="BF"/>
+        </w:rPr>
+      </w:pPr>
+      <w:r>
+        <w:rPr>
+          <w:color w:val="BFBFBF" w:themeColor="background1" w:themeShade="BF"/>
+        </w:rPr>
+        <w:t>OK en cours.</w:t>
+      </w:r>
+    </w:p>
+    <w:p>
+      <w:pPr>
+        <w:pStyle w:val="Paragraphedeliste"/>
+        <w:numPr>
+          <w:ilvl w:val="1"/>
+          <w:numId w:val="2"/>
+        </w:numPr>
+        <w:rPr>
+          <w:color w:val="BFBFBF" w:themeColor="background1" w:themeShade="BF"/>
+        </w:rPr>
+      </w:pPr>
+      <w:proofErr w:type="spellStart"/>
+      <w:r>
+        <w:rPr>
+          <w:color w:val="BFBFBF" w:themeColor="background1" w:themeShade="BF"/>
+        </w:rPr>
+        <w:t>Pinout</w:t>
+      </w:r>
+      <w:proofErr w:type="spellEnd"/>
+      <w:r>
+        <w:rPr>
+          <w:color w:val="BFBFBF" w:themeColor="background1" w:themeShade="BF"/>
+        </w:rPr>
+        <w:t xml:space="preserve"> à vérifier.</w:t>
+      </w:r>
+    </w:p>
+    <w:p>
+      <w:pPr>
+        <w:pStyle w:val="Titre2"/>
+      </w:pPr>
+      <w:r>
+        <w:t>Release V1</w:t>
+      </w:r>
+    </w:p>
+    <w:p>
+      <w:r>
+        <w:t xml:space="preserve">Il s’agit </w:t>
+      </w:r>
+      <w:proofErr w:type="gramStart"/>
+      <w:r>
+        <w:t>d’une backup initial</w:t>
+      </w:r>
+      <w:proofErr w:type="gramEnd"/>
+      <w:r>
+        <w:t xml:space="preserve"> du projet.</w:t>
+      </w:r>
+    </w:p>
+    <w:p>
+      <w:pPr>
+        <w:pStyle w:val="Titre2"/>
+      </w:pPr>
+      <w:r>
+        <w:t>Release V2</w:t>
+      </w:r>
+    </w:p>
+    <w:p>
+      <w:r>
+        <w:t xml:space="preserve">Suite à </w:t>
+      </w:r>
+      <w:proofErr w:type="spellStart"/>
+      <w:r>
+        <w:t>discusion</w:t>
+      </w:r>
+      <w:proofErr w:type="spellEnd"/>
+      <w:r>
+        <w:t xml:space="preserve"> avec Gautier, nous retirons la « pate » de la </w:t>
+      </w:r>
+      <w:proofErr w:type="spellStart"/>
+      <w:r>
+        <w:t>Frog</w:t>
+      </w:r>
+      <w:proofErr w:type="spellEnd"/>
+      <w:r>
+        <w:t xml:space="preserve"> ainsi que les composants servant au </w:t>
+      </w:r>
+      <w:proofErr w:type="spellStart"/>
+      <w:r>
+        <w:t>touchpanel</w:t>
+      </w:r>
+      <w:proofErr w:type="spellEnd"/>
+      <w:r>
+        <w:t>.</w:t>
+      </w:r>
+    </w:p>
+    <w:p>
+      <w:r>
+        <w:t>Avant de réaliser ces grosses modifications, décision prise de figer une release V2.</w:t>
+      </w:r>
+    </w:p>
+    <w:p>
+      <w:pPr>
+        <w:pStyle w:val="Titre2"/>
+      </w:pPr>
+      <w:r>
+        <w:t>Release V3</w:t>
+      </w:r>
+    </w:p>
+    <w:p>
+      <w:pPr>
+        <w:pStyle w:val="Titre3"/>
+      </w:pPr>
+      <w:r>
+        <w:t xml:space="preserve">Modification à apporter – </w:t>
+      </w:r>
+      <w:proofErr w:type="spellStart"/>
+      <w:r>
+        <w:t>branch</w:t>
+      </w:r>
+      <w:proofErr w:type="spellEnd"/>
+      <w:r>
+        <w:t xml:space="preserve"> GIT = ProtoV3</w:t>
+      </w:r>
+    </w:p>
+    <w:p>
+      <w:pPr>
+        <w:pStyle w:val="Paragraphedeliste"/>
+        <w:numPr>
+          <w:ilvl w:val="0"/>
+          <w:numId w:val="2"/>
+        </w:numPr>
+      </w:pPr>
+      <w:r>
+        <w:t>Ligne USB – Faire une paire différentielle</w:t>
+      </w:r>
+    </w:p>
+    <w:p>
+      <w:pPr>
+        <w:pStyle w:val="Paragraphedeliste"/>
+        <w:numPr>
+          <w:ilvl w:val="0"/>
+          <w:numId w:val="2"/>
+        </w:numPr>
+      </w:pPr>
+      <w:r>
+        <w:t>Supprimer le switch « normal » pour ne conserver que le switch « reset ».</w:t>
+      </w:r>
+    </w:p>
+    <w:p>
+      <w:pPr>
+        <w:pStyle w:val="Paragraphedeliste"/>
+        <w:numPr>
+          <w:ilvl w:val="1"/>
+          <w:numId w:val="2"/>
+        </w:numPr>
+        <w:rPr>
+          <w:color w:val="00B050"/>
+        </w:rPr>
+      </w:pPr>
+      <w:r>
+        <w:rPr>
+          <w:color w:val="00B050"/>
+        </w:rPr>
+        <w:t>OK</w:t>
+      </w:r>
+    </w:p>
+    <w:p>
+      <w:pPr>
+        <w:pStyle w:val="Paragraphedeliste"/>
+        <w:numPr>
+          <w:ilvl w:val="0"/>
+          <w:numId w:val="2"/>
+        </w:numPr>
+      </w:pPr>
+      <w:r>
+        <w:t>Mais router en externe une GPIO</w:t>
+      </w:r>
+    </w:p>
+    <w:p>
+      <w:pPr>
+        <w:pStyle w:val="Paragraphedeliste"/>
+        <w:numPr>
+          <w:ilvl w:val="1"/>
+          <w:numId w:val="2"/>
+        </w:numPr>
+        <w:rPr>
+          <w:color w:val="00B050"/>
+        </w:rPr>
+      </w:pPr>
+      <w:r>
+        <w:rPr>
+          <w:color w:val="00B050"/>
+        </w:rPr>
+        <w:t xml:space="preserve">OK mutualisé avec R/C pour Touche </w:t>
+      </w:r>
+      <w:proofErr w:type="spellStart"/>
+      <w:r>
+        <w:rPr>
+          <w:color w:val="00B050"/>
+        </w:rPr>
+        <w:t>sensor</w:t>
+      </w:r>
+      <w:proofErr w:type="spellEnd"/>
+    </w:p>
+    <w:p>
+      <w:pPr>
+        <w:pStyle w:val="Paragraphedeliste"/>
+        <w:numPr>
+          <w:ilvl w:val="0"/>
+          <w:numId w:val="2"/>
+        </w:numPr>
+      </w:pPr>
+      <w:r>
+        <w:t xml:space="preserve">Suppression du </w:t>
+      </w:r>
+      <w:proofErr w:type="spellStart"/>
+      <w:r>
+        <w:t>TouchPad</w:t>
+      </w:r>
+      <w:proofErr w:type="spellEnd"/>
+      <w:r>
+        <w:t xml:space="preserve"> au profit d’un connecteur 2.54 coudé – femelle. ATTENTION actuellement de type mâle à remplacer à femelle.</w:t>
+      </w:r>
+    </w:p>
+    <w:p>
+      <w:pPr>
+        <w:pStyle w:val="Paragraphedeliste"/>
+        <w:numPr>
+          <w:ilvl w:val="1"/>
+          <w:numId w:val="2"/>
+        </w:numPr>
+        <w:rPr>
+          <w:color w:val="FFC000"/>
+        </w:rPr>
+      </w:pPr>
+      <w:r>
+        <w:rPr>
+          <w:color w:val="FFC000"/>
+        </w:rPr>
+        <w:t>OK en cours</w:t>
+      </w:r>
+    </w:p>
+    <w:p>
+      <w:pPr>
+        <w:pStyle w:val="Paragraphedeliste"/>
+        <w:numPr>
+          <w:ilvl w:val="1"/>
+          <w:numId w:val="2"/>
+        </w:numPr>
+        <w:rPr>
+          <w:color w:val="FFC000"/>
+        </w:rPr>
+      </w:pPr>
+      <w:r>
+        <w:rPr>
+          <w:color w:val="FFC000"/>
+        </w:rPr>
+        <w:t>Genre du header à remplacer de mâle à femelle</w:t>
+      </w:r>
+    </w:p>
+    <w:p>
+      <w:pPr>
+        <w:pStyle w:val="Paragraphedeliste"/>
+        <w:numPr>
+          <w:ilvl w:val="0"/>
+          <w:numId w:val="2"/>
+        </w:numPr>
+      </w:pPr>
+      <w:r>
+        <w:t xml:space="preserve">Ajouter R &amp; C pour tester le </w:t>
+      </w:r>
+      <w:proofErr w:type="spellStart"/>
+      <w:r>
+        <w:t>TouchPanel</w:t>
+      </w:r>
+      <w:proofErr w:type="spellEnd"/>
+      <w:r>
+        <w:t xml:space="preserve"> avec une feuille d’alu.</w:t>
+      </w:r>
+    </w:p>
+    <w:p>
+      <w:pPr>
+        <w:pStyle w:val="Paragraphedeliste"/>
+        <w:numPr>
+          <w:ilvl w:val="1"/>
+          <w:numId w:val="2"/>
+        </w:numPr>
+        <w:rPr>
+          <w:color w:val="00B050"/>
+        </w:rPr>
+      </w:pPr>
+      <w:r>
+        <w:rPr>
+          <w:color w:val="00B050"/>
+        </w:rPr>
+        <w:t xml:space="preserve">OK mutualisé avec R/C pour Touche </w:t>
+      </w:r>
+      <w:proofErr w:type="spellStart"/>
+      <w:r>
+        <w:rPr>
+          <w:color w:val="00B050"/>
+        </w:rPr>
+        <w:t>sensor</w:t>
+      </w:r>
+      <w:proofErr w:type="spellEnd"/>
+    </w:p>
+    <w:p>
+      <w:pPr>
+        <w:pStyle w:val="Paragraphedeliste"/>
+        <w:numPr>
+          <w:ilvl w:val="0"/>
+          <w:numId w:val="2"/>
+        </w:numPr>
+      </w:pPr>
+      <w:r>
+        <w:t>Créer une Pin externe avec de connecter la feuille d’alu.</w:t>
+      </w:r>
+    </w:p>
+    <w:p>
+      <w:pPr>
+        <w:pStyle w:val="Paragraphedeliste"/>
+        <w:numPr>
+          <w:ilvl w:val="1"/>
+          <w:numId w:val="2"/>
+        </w:numPr>
+        <w:rPr>
+          <w:color w:val="00B050"/>
+        </w:rPr>
+      </w:pPr>
+      <w:r>
+        <w:rPr>
+          <w:color w:val="00B050"/>
+        </w:rPr>
+        <w:t xml:space="preserve">OK mutualisé avec R/C pour Touche </w:t>
+      </w:r>
+      <w:proofErr w:type="spellStart"/>
+      <w:r>
+        <w:rPr>
+          <w:color w:val="00B050"/>
+        </w:rPr>
+        <w:t>sensor</w:t>
+      </w:r>
+      <w:proofErr w:type="spellEnd"/>
+    </w:p>
+    <w:p>
+      <w:pPr>
+        <w:pStyle w:val="Paragraphedeliste"/>
+        <w:numPr>
+          <w:ilvl w:val="0"/>
+          <w:numId w:val="2"/>
+        </w:numPr>
+      </w:pPr>
+      <w:r>
+        <w:lastRenderedPageBreak/>
+        <w:t>Supprimer la génération du 5V non nécessaire</w:t>
+      </w:r>
+    </w:p>
+    <w:p>
+      <w:pPr>
+        <w:pStyle w:val="Paragraphedeliste"/>
+        <w:numPr>
+          <w:ilvl w:val="1"/>
+          <w:numId w:val="2"/>
+        </w:numPr>
+        <w:rPr>
+          <w:color w:val="FFC000"/>
+        </w:rPr>
+      </w:pPr>
+      <w:r>
+        <w:rPr>
+          <w:color w:val="FFC000"/>
+        </w:rPr>
+        <w:t>Laisser en l’état</w:t>
+      </w:r>
+    </w:p>
+    <w:p>
+      <w:pPr>
+        <w:pStyle w:val="Paragraphedeliste"/>
+        <w:numPr>
+          <w:ilvl w:val="0"/>
+          <w:numId w:val="2"/>
+        </w:numPr>
+      </w:pPr>
+      <w:r>
+        <w:t xml:space="preserve">Supprimer </w:t>
+      </w:r>
+      <w:proofErr w:type="gramStart"/>
+      <w:r>
+        <w:t>la pin</w:t>
+      </w:r>
+      <w:proofErr w:type="gramEnd"/>
+      <w:r>
+        <w:t xml:space="preserve"> de mesure de 5V</w:t>
+      </w:r>
+    </w:p>
+    <w:p>
+      <w:pPr>
+        <w:pStyle w:val="Paragraphedeliste"/>
+        <w:numPr>
+          <w:ilvl w:val="1"/>
+          <w:numId w:val="2"/>
+        </w:numPr>
+        <w:rPr>
+          <w:color w:val="FFC000"/>
+        </w:rPr>
+      </w:pPr>
+      <w:r>
+        <w:rPr>
+          <w:color w:val="FFC000"/>
+        </w:rPr>
+        <w:t>Laisser en l’état</w:t>
+      </w:r>
+    </w:p>
+    <w:p>
+      <w:pPr>
+        <w:pStyle w:val="Paragraphedeliste"/>
+        <w:numPr>
+          <w:ilvl w:val="0"/>
+          <w:numId w:val="2"/>
+        </w:numPr>
+      </w:pPr>
+      <w:r>
+        <w:t>Remplacement connecteur JTAG au pas de 2.54 par un au pas de 1,27 qui doit rester compatible avec interface ATMEL-</w:t>
+      </w:r>
+      <w:proofErr w:type="spellStart"/>
+      <w:r>
+        <w:t>Ice</w:t>
+      </w:r>
+      <w:proofErr w:type="spellEnd"/>
+      <w:r>
+        <w:t>.</w:t>
+      </w:r>
+    </w:p>
+    <w:p>
+      <w:pPr>
+        <w:pStyle w:val="Paragraphedeliste"/>
+        <w:numPr>
+          <w:ilvl w:val="1"/>
+          <w:numId w:val="2"/>
+        </w:numPr>
+        <w:rPr>
+          <w:color w:val="00B050"/>
+        </w:rPr>
+      </w:pPr>
+      <w:r>
+        <w:rPr>
+          <w:color w:val="00B050"/>
+        </w:rPr>
+        <w:t>OK en cours.</w:t>
+      </w:r>
+    </w:p>
+    <w:p>
+      <w:pPr>
+        <w:pStyle w:val="Paragraphedeliste"/>
+        <w:numPr>
+          <w:ilvl w:val="1"/>
+          <w:numId w:val="2"/>
+        </w:numPr>
+        <w:rPr>
+          <w:color w:val="00B050"/>
+        </w:rPr>
+      </w:pPr>
+      <w:proofErr w:type="spellStart"/>
+      <w:r>
+        <w:rPr>
+          <w:color w:val="00B050"/>
+        </w:rPr>
+        <w:t>Pinout</w:t>
+      </w:r>
+      <w:proofErr w:type="spellEnd"/>
+      <w:r>
+        <w:rPr>
+          <w:color w:val="00B050"/>
+        </w:rPr>
+        <w:t xml:space="preserve"> à vérifier.</w:t>
+      </w:r>
+    </w:p>
+    <w:p>
+      <w:r>
+        <w:t>RAF :</w:t>
+      </w:r>
+    </w:p>
+    <w:p>
+      <w:pPr>
+        <w:pStyle w:val="Paragraphedeliste"/>
+        <w:numPr>
+          <w:ilvl w:val="0"/>
+          <w:numId w:val="4"/>
+        </w:numPr>
+      </w:pPr>
+      <w:proofErr w:type="gramStart"/>
+      <w:r>
+        <w:t>routage</w:t>
+      </w:r>
+      <w:proofErr w:type="gramEnd"/>
+      <w:r>
+        <w:t xml:space="preserve"> dont ligne différentielle.</w:t>
+      </w:r>
+    </w:p>
+    <w:p>
+      <w:pPr>
+        <w:pStyle w:val="Paragraphedeliste"/>
+        <w:numPr>
+          <w:ilvl w:val="0"/>
+          <w:numId w:val="4"/>
+        </w:numPr>
+      </w:pPr>
+      <w:r>
+        <w:t xml:space="preserve">Passer </w:t>
+      </w:r>
+      <w:r>
+        <w:t>à diamètre supérieur le PCB</w:t>
+      </w:r>
+    </w:p>
+    <w:p>
+      <w:pPr>
+        <w:pStyle w:val="Paragraphedeliste"/>
+        <w:numPr>
+          <w:ilvl w:val="0"/>
+          <w:numId w:val="4"/>
+        </w:numPr>
+      </w:pPr>
+      <w:r>
+        <w:t>Remplacer le package des LED</w:t>
+      </w:r>
+    </w:p>
+    <w:p>
+      <w:pPr>
+        <w:pStyle w:val="Paragraphedeliste"/>
+        <w:numPr>
+          <w:ilvl w:val="0"/>
+          <w:numId w:val="4"/>
+        </w:numPr>
+      </w:pPr>
+      <w:r>
+        <w:t>Mise à jour de la BOM RadioSpare</w:t>
+      </w:r>
       <w:bookmarkStart w:id="0" w:name="_GoBack"/>
-      <w:r>
-        <w:rPr>
-          <w:color w:val="BFBFBF" w:themeColor="background1" w:themeShade="BF"/>
-        </w:rPr>
-        <w:t>Ligne USB – Faire une paire différentielle</w:t>
-      </w:r>
-    </w:p>
-    <w:p>
-      <w:pPr>
-        <w:pStyle w:val="Paragraphedeliste"/>
-        <w:numPr>
-          <w:ilvl w:val="0"/>
-          <w:numId w:val="2"/>
-        </w:numPr>
-        <w:rPr>
-          <w:color w:val="BFBFBF" w:themeColor="background1" w:themeShade="BF"/>
-        </w:rPr>
-      </w:pPr>
-      <w:r>
-        <w:rPr>
-          <w:color w:val="BFBFBF" w:themeColor="background1" w:themeShade="BF"/>
-        </w:rPr>
-        <w:t>Supprimer le switch « normal » pour ne conserver que le switch « reset »</w:t>
-      </w:r>
-    </w:p>
-    <w:p>
-      <w:pPr>
-        <w:pStyle w:val="Paragraphedeliste"/>
-        <w:numPr>
-          <w:ilvl w:val="0"/>
-          <w:numId w:val="2"/>
-        </w:numPr>
-        <w:rPr>
-          <w:color w:val="BFBFBF" w:themeColor="background1" w:themeShade="BF"/>
-        </w:rPr>
-      </w:pPr>
-      <w:r>
-        <w:rPr>
-          <w:color w:val="BFBFBF" w:themeColor="background1" w:themeShade="BF"/>
-        </w:rPr>
-        <w:t xml:space="preserve">Suppression du </w:t>
-      </w:r>
-      <w:proofErr w:type="spellStart"/>
-      <w:r>
-        <w:rPr>
-          <w:color w:val="BFBFBF" w:themeColor="background1" w:themeShade="BF"/>
-        </w:rPr>
-        <w:t>TouchPad</w:t>
-      </w:r>
-      <w:proofErr w:type="spellEnd"/>
-      <w:r>
-        <w:rPr>
-          <w:color w:val="BFBFBF" w:themeColor="background1" w:themeShade="BF"/>
-        </w:rPr>
-        <w:t xml:space="preserve"> au profit d’un connecteur 2.54 coudé – femelle. ATTENTION actuellement de type mâle à remplacer à femelle.</w:t>
-      </w:r>
-    </w:p>
-    <w:p>
-      <w:pPr>
-        <w:pStyle w:val="Paragraphedeliste"/>
-        <w:numPr>
-          <w:ilvl w:val="1"/>
-          <w:numId w:val="2"/>
-        </w:numPr>
-        <w:rPr>
-          <w:color w:val="BFBFBF" w:themeColor="background1" w:themeShade="BF"/>
-        </w:rPr>
-      </w:pPr>
-      <w:r>
-        <w:rPr>
-          <w:color w:val="BFBFBF" w:themeColor="background1" w:themeShade="BF"/>
-        </w:rPr>
-        <w:t>OK en cours</w:t>
-      </w:r>
-    </w:p>
-    <w:p>
-      <w:pPr>
-        <w:pStyle w:val="Paragraphedeliste"/>
-        <w:numPr>
-          <w:ilvl w:val="1"/>
-          <w:numId w:val="2"/>
-        </w:numPr>
-        <w:rPr>
-          <w:color w:val="BFBFBF" w:themeColor="background1" w:themeShade="BF"/>
-        </w:rPr>
-      </w:pPr>
-      <w:r>
-        <w:rPr>
-          <w:color w:val="BFBFBF" w:themeColor="background1" w:themeShade="BF"/>
-        </w:rPr>
-        <w:t>Genre du header à remplacer de mâle à femelle</w:t>
-      </w:r>
-    </w:p>
-    <w:p>
-      <w:pPr>
-        <w:pStyle w:val="Paragraphedeliste"/>
-        <w:numPr>
-          <w:ilvl w:val="0"/>
-          <w:numId w:val="2"/>
-        </w:numPr>
-        <w:rPr>
-          <w:color w:val="BFBFBF" w:themeColor="background1" w:themeShade="BF"/>
-        </w:rPr>
-      </w:pPr>
-      <w:r>
-        <w:rPr>
-          <w:color w:val="BFBFBF" w:themeColor="background1" w:themeShade="BF"/>
-        </w:rPr>
-        <w:t>Remplacement connecteur JTAG au pas de 2.54 par un au pas de 1,27 qui doit rester compatible avec interface ATMEL-</w:t>
-      </w:r>
-      <w:proofErr w:type="spellStart"/>
-      <w:r>
-        <w:rPr>
-          <w:color w:val="BFBFBF" w:themeColor="background1" w:themeShade="BF"/>
-        </w:rPr>
-        <w:t>Ice</w:t>
-      </w:r>
-      <w:proofErr w:type="spellEnd"/>
-      <w:r>
-        <w:rPr>
-          <w:color w:val="BFBFBF" w:themeColor="background1" w:themeShade="BF"/>
-        </w:rPr>
-        <w:t>.</w:t>
-      </w:r>
-    </w:p>
-    <w:p>
-      <w:pPr>
-        <w:pStyle w:val="Paragraphedeliste"/>
-        <w:numPr>
-          <w:ilvl w:val="1"/>
-          <w:numId w:val="2"/>
-        </w:numPr>
-        <w:rPr>
-          <w:color w:val="BFBFBF" w:themeColor="background1" w:themeShade="BF"/>
-        </w:rPr>
-      </w:pPr>
-      <w:r>
-        <w:rPr>
-          <w:color w:val="BFBFBF" w:themeColor="background1" w:themeShade="BF"/>
-        </w:rPr>
-        <w:t>OK en cours.</w:t>
-      </w:r>
-    </w:p>
-    <w:p>
-      <w:pPr>
-        <w:pStyle w:val="Paragraphedeliste"/>
-        <w:numPr>
-          <w:ilvl w:val="1"/>
-          <w:numId w:val="2"/>
-        </w:numPr>
-        <w:rPr>
-          <w:color w:val="BFBFBF" w:themeColor="background1" w:themeShade="BF"/>
-        </w:rPr>
-      </w:pPr>
-      <w:proofErr w:type="spellStart"/>
-      <w:r>
-        <w:rPr>
-          <w:color w:val="BFBFBF" w:themeColor="background1" w:themeShade="BF"/>
-        </w:rPr>
-        <w:t>Pinout</w:t>
-      </w:r>
-      <w:proofErr w:type="spellEnd"/>
-      <w:r>
-        <w:rPr>
-          <w:color w:val="BFBFBF" w:themeColor="background1" w:themeShade="BF"/>
-        </w:rPr>
-        <w:t xml:space="preserve"> à vérifier.</w:t>
-      </w:r>
-    </w:p>
-    <w:bookmarkEnd w:id="0"/>
-    <w:p>
-      <w:pPr>
-        <w:pStyle w:val="Titre2"/>
-      </w:pPr>
-      <w:r>
-        <w:t>Release V1</w:t>
-      </w:r>
-    </w:p>
-    <w:p>
-      <w:r>
-        <w:t xml:space="preserve">Il s’agit </w:t>
-      </w:r>
-      <w:proofErr w:type="gramStart"/>
-      <w:r>
-        <w:t>d’une backup initial</w:t>
-      </w:r>
-      <w:proofErr w:type="gramEnd"/>
-      <w:r>
-        <w:t xml:space="preserve"> du projet.</w:t>
-      </w:r>
-    </w:p>
-    <w:p>
-      <w:pPr>
-        <w:pStyle w:val="Titre2"/>
-      </w:pPr>
-      <w:r>
-        <w:t>Release V2</w:t>
-      </w:r>
-    </w:p>
-    <w:p>
-      <w:r>
-        <w:t xml:space="preserve">Suite à </w:t>
-      </w:r>
-      <w:proofErr w:type="spellStart"/>
-      <w:r>
-        <w:t>discusion</w:t>
-      </w:r>
-      <w:proofErr w:type="spellEnd"/>
-      <w:r>
-        <w:t xml:space="preserve"> avec Gautier, nous retirons la « pate » de la </w:t>
-      </w:r>
-      <w:proofErr w:type="spellStart"/>
-      <w:r>
-        <w:t>Frog</w:t>
-      </w:r>
-      <w:proofErr w:type="spellEnd"/>
-      <w:r>
-        <w:t xml:space="preserve"> ainsi que les composants servant au </w:t>
-      </w:r>
-      <w:proofErr w:type="spellStart"/>
-      <w:r>
-        <w:t>touchpanel</w:t>
-      </w:r>
-      <w:proofErr w:type="spellEnd"/>
-      <w:r>
-        <w:t>.</w:t>
-      </w:r>
-    </w:p>
-    <w:p>
-      <w:r>
-        <w:t>Avant de réaliser ces grosses modifications, décision prise de figer une release V2.</w:t>
-      </w:r>
-    </w:p>
-    <w:p>
-      <w:pPr>
-        <w:pStyle w:val="Titre2"/>
-      </w:pPr>
-      <w:r>
-        <w:t>Release V3</w:t>
-      </w:r>
-    </w:p>
-    <w:p>
-      <w:pPr>
-        <w:pStyle w:val="Titre3"/>
-      </w:pPr>
-      <w:r>
-        <w:t xml:space="preserve">Modification à apporter – </w:t>
-      </w:r>
-      <w:proofErr w:type="spellStart"/>
-      <w:r>
-        <w:t>branch</w:t>
-      </w:r>
-      <w:proofErr w:type="spellEnd"/>
-      <w:r>
-        <w:t xml:space="preserve"> GIT = ProtoV3</w:t>
-      </w:r>
-    </w:p>
-    <w:p>
-      <w:pPr>
-        <w:pStyle w:val="Paragraphedeliste"/>
-        <w:numPr>
-          <w:ilvl w:val="0"/>
-          <w:numId w:val="2"/>
-        </w:numPr>
-      </w:pPr>
-      <w:r>
-        <w:t>Ligne USB – Faire une paire différentielle</w:t>
-      </w:r>
-    </w:p>
-    <w:p>
-      <w:pPr>
-        <w:pStyle w:val="Paragraphedeliste"/>
-        <w:numPr>
-          <w:ilvl w:val="0"/>
-          <w:numId w:val="2"/>
-        </w:numPr>
-      </w:pPr>
-      <w:r>
-        <w:t>Supprimer le switch « normal » pour ne conserver que le switch « reset »</w:t>
-      </w:r>
-      <w:r>
-        <w:t>.</w:t>
-      </w:r>
-    </w:p>
-    <w:p>
-      <w:pPr>
-        <w:pStyle w:val="Paragraphedeliste"/>
-        <w:numPr>
-          <w:ilvl w:val="0"/>
-          <w:numId w:val="2"/>
-        </w:numPr>
-      </w:pPr>
-      <w:r>
-        <w:t>Mais router en externe une GPIO</w:t>
-      </w:r>
-    </w:p>
-    <w:p>
-      <w:pPr>
-        <w:pStyle w:val="Paragraphedeliste"/>
-        <w:numPr>
-          <w:ilvl w:val="0"/>
-          <w:numId w:val="2"/>
-        </w:numPr>
-      </w:pPr>
-      <w:r>
-        <w:t xml:space="preserve">Suppression du </w:t>
-      </w:r>
-      <w:proofErr w:type="spellStart"/>
-      <w:r>
-        <w:t>TouchPad</w:t>
-      </w:r>
-      <w:proofErr w:type="spellEnd"/>
-      <w:r>
-        <w:t xml:space="preserve"> au profit d’un connecteur 2.54 coudé – femelle. ATTENTION actuellement de type mâle à remplacer à femelle.</w:t>
-      </w:r>
-    </w:p>
-    <w:p>
-      <w:pPr>
-        <w:pStyle w:val="Paragraphedeliste"/>
-        <w:numPr>
-          <w:ilvl w:val="1"/>
-          <w:numId w:val="2"/>
-        </w:numPr>
-        <w:rPr>
-          <w:color w:val="FFC000"/>
-        </w:rPr>
-      </w:pPr>
-      <w:r>
-        <w:rPr>
-          <w:color w:val="FFC000"/>
-        </w:rPr>
-        <w:t>OK en cours</w:t>
-      </w:r>
-    </w:p>
-    <w:p>
-      <w:pPr>
-        <w:pStyle w:val="Paragraphedeliste"/>
-        <w:numPr>
-          <w:ilvl w:val="1"/>
-          <w:numId w:val="2"/>
-        </w:numPr>
-        <w:rPr>
-          <w:color w:val="FFC000"/>
-        </w:rPr>
-      </w:pPr>
-      <w:r>
-        <w:rPr>
-          <w:color w:val="FFC000"/>
-        </w:rPr>
-        <w:t>Genre du header à remplacer de mâle à femelle</w:t>
-      </w:r>
-    </w:p>
-    <w:p>
-      <w:pPr>
-        <w:pStyle w:val="Paragraphedeliste"/>
-        <w:numPr>
-          <w:ilvl w:val="0"/>
-          <w:numId w:val="2"/>
-        </w:numPr>
-      </w:pPr>
-      <w:r>
-        <w:t xml:space="preserve">Ajouter R &amp; C pour tester le </w:t>
-      </w:r>
-      <w:proofErr w:type="spellStart"/>
-      <w:r>
-        <w:t>TouchPanel</w:t>
-      </w:r>
-      <w:proofErr w:type="spellEnd"/>
-      <w:r>
-        <w:t xml:space="preserve"> avec une feuille d’alu.</w:t>
-      </w:r>
-    </w:p>
-    <w:p>
-      <w:pPr>
-        <w:pStyle w:val="Paragraphedeliste"/>
-        <w:numPr>
-          <w:ilvl w:val="0"/>
-          <w:numId w:val="2"/>
-        </w:numPr>
-      </w:pPr>
-      <w:r>
-        <w:t>Créer une Pin externe avec de connecter la feuille d’alu.</w:t>
-      </w:r>
-    </w:p>
-    <w:p>
-      <w:pPr>
-        <w:pStyle w:val="Paragraphedeliste"/>
-        <w:numPr>
-          <w:ilvl w:val="0"/>
-          <w:numId w:val="2"/>
-        </w:numPr>
-      </w:pPr>
-      <w:r>
-        <w:t>Supprimer la génération du 5V non nécessaire</w:t>
-      </w:r>
-    </w:p>
-    <w:p>
-      <w:pPr>
-        <w:pStyle w:val="Paragraphedeliste"/>
-        <w:numPr>
-          <w:ilvl w:val="0"/>
-          <w:numId w:val="2"/>
-        </w:numPr>
-      </w:pPr>
-      <w:r>
-        <w:t xml:space="preserve">Supprimer </w:t>
-      </w:r>
-      <w:proofErr w:type="gramStart"/>
-      <w:r>
-        <w:t>la pin</w:t>
-      </w:r>
-      <w:proofErr w:type="gramEnd"/>
-      <w:r>
-        <w:t xml:space="preserve"> de mesure de 5V</w:t>
-      </w:r>
-    </w:p>
-    <w:p>
-      <w:pPr>
-        <w:pStyle w:val="Paragraphedeliste"/>
-        <w:numPr>
-          <w:ilvl w:val="0"/>
-          <w:numId w:val="2"/>
-        </w:numPr>
-      </w:pPr>
-      <w:r>
-        <w:lastRenderedPageBreak/>
-        <w:t>Remplacement connecteur JTAG au pas de 2.54 par un au pas de 1,27 qui doit rester compatible avec interface ATMEL-</w:t>
-      </w:r>
-      <w:proofErr w:type="spellStart"/>
-      <w:r>
-        <w:t>Ice</w:t>
-      </w:r>
-      <w:proofErr w:type="spellEnd"/>
-      <w:r>
-        <w:t>.</w:t>
-      </w:r>
-    </w:p>
-    <w:p>
-      <w:pPr>
-        <w:pStyle w:val="Paragraphedeliste"/>
-        <w:numPr>
-          <w:ilvl w:val="1"/>
-          <w:numId w:val="2"/>
-        </w:numPr>
-        <w:rPr>
-          <w:color w:val="00B050"/>
-        </w:rPr>
-      </w:pPr>
-      <w:r>
-        <w:rPr>
-          <w:color w:val="00B050"/>
-        </w:rPr>
-        <w:t>OK en cours.</w:t>
-      </w:r>
-    </w:p>
-    <w:p>
-      <w:pPr>
-        <w:pStyle w:val="Paragraphedeliste"/>
-        <w:numPr>
-          <w:ilvl w:val="1"/>
-          <w:numId w:val="2"/>
-        </w:numPr>
-        <w:rPr>
-          <w:color w:val="00B050"/>
-        </w:rPr>
-      </w:pPr>
-      <w:proofErr w:type="spellStart"/>
-      <w:r>
-        <w:rPr>
-          <w:color w:val="00B050"/>
-        </w:rPr>
-        <w:t>Pinout</w:t>
-      </w:r>
-      <w:proofErr w:type="spellEnd"/>
-      <w:r>
-        <w:rPr>
-          <w:color w:val="00B050"/>
-        </w:rPr>
-        <w:t xml:space="preserve"> à vérifier.</w:t>
-      </w:r>
+      <w:bookmarkEnd w:id="0"/>
     </w:p>
     <w:p/>
     <w:p>
@@ -855,6 +1045,119 @@
     </w:lvl>
   </w:abstractNum>
   <w:abstractNum w:abstractNumId="1" w15:restartNumberingAfterBreak="0">
+    <w:nsid w:val="0B9E4FE7"/>
+    <w:multiLevelType w:val="hybridMultilevel"/>
+    <w:tmpl w:val="0BAACD2E"/>
+    <w:lvl w:ilvl="0" w:tplc="040C0001">
+      <w:start w:val="1"/>
+      <w:numFmt w:val="bullet"/>
+      <w:lvlText w:val=""/>
+      <w:lvlJc w:val="left"/>
+      <w:pPr>
+        <w:ind w:left="720" w:hanging="360"/>
+      </w:pPr>
+      <w:rPr>
+        <w:rFonts w:ascii="Symbol" w:hAnsi="Symbol" w:hint="default"/>
+      </w:rPr>
+    </w:lvl>
+    <w:lvl w:ilvl="1" w:tplc="040C0003" w:tentative="1">
+      <w:start w:val="1"/>
+      <w:numFmt w:val="bullet"/>
+      <w:lvlText w:val="o"/>
+      <w:lvlJc w:val="left"/>
+      <w:pPr>
+        <w:ind w:left="1440" w:hanging="360"/>
+      </w:pPr>
+      <w:rPr>
+        <w:rFonts w:ascii="Courier New" w:hAnsi="Courier New" w:cs="Courier New" w:hint="default"/>
+      </w:rPr>
+    </w:lvl>
+    <w:lvl w:ilvl="2" w:tplc="040C0005" w:tentative="1">
+      <w:start w:val="1"/>
+      <w:numFmt w:val="bullet"/>
+      <w:lvlText w:val=""/>
+      <w:lvlJc w:val="left"/>
+      <w:pPr>
+        <w:ind w:left="2160" w:hanging="360"/>
+      </w:pPr>
+      <w:rPr>
+        <w:rFonts w:ascii="Wingdings" w:hAnsi="Wingdings" w:hint="default"/>
+      </w:rPr>
+    </w:lvl>
+    <w:lvl w:ilvl="3" w:tplc="040C0001" w:tentative="1">
+      <w:start w:val="1"/>
+      <w:numFmt w:val="bullet"/>
+      <w:lvlText w:val=""/>
+      <w:lvlJc w:val="left"/>
+      <w:pPr>
+        <w:ind w:left="2880" w:hanging="360"/>
+      </w:pPr>
+      <w:rPr>
+        <w:rFonts w:ascii="Symbol" w:hAnsi="Symbol" w:hint="default"/>
+      </w:rPr>
+    </w:lvl>
+    <w:lvl w:ilvl="4" w:tplc="040C0003" w:tentative="1">
+      <w:start w:val="1"/>
+      <w:numFmt w:val="bullet"/>
+      <w:lvlText w:val="o"/>
+      <w:lvlJc w:val="left"/>
+      <w:pPr>
+        <w:ind w:left="3600" w:hanging="360"/>
+      </w:pPr>
+      <w:rPr>
+        <w:rFonts w:ascii="Courier New" w:hAnsi="Courier New" w:cs="Courier New" w:hint="default"/>
+      </w:rPr>
+    </w:lvl>
+    <w:lvl w:ilvl="5" w:tplc="040C0005" w:tentative="1">
+      <w:start w:val="1"/>
+      <w:numFmt w:val="bullet"/>
+      <w:lvlText w:val=""/>
+      <w:lvlJc w:val="left"/>
+      <w:pPr>
+        <w:ind w:left="4320" w:hanging="360"/>
+      </w:pPr>
+      <w:rPr>
+        <w:rFonts w:ascii="Wingdings" w:hAnsi="Wingdings" w:hint="default"/>
+      </w:rPr>
+    </w:lvl>
+    <w:lvl w:ilvl="6" w:tplc="040C0001" w:tentative="1">
+      <w:start w:val="1"/>
+      <w:numFmt w:val="bullet"/>
+      <w:lvlText w:val=""/>
+      <w:lvlJc w:val="left"/>
+      <w:pPr>
+        <w:ind w:left="5040" w:hanging="360"/>
+      </w:pPr>
+      <w:rPr>
+        <w:rFonts w:ascii="Symbol" w:hAnsi="Symbol" w:hint="default"/>
+      </w:rPr>
+    </w:lvl>
+    <w:lvl w:ilvl="7" w:tplc="040C0003" w:tentative="1">
+      <w:start w:val="1"/>
+      <w:numFmt w:val="bullet"/>
+      <w:lvlText w:val="o"/>
+      <w:lvlJc w:val="left"/>
+      <w:pPr>
+        <w:ind w:left="5760" w:hanging="360"/>
+      </w:pPr>
+      <w:rPr>
+        <w:rFonts w:ascii="Courier New" w:hAnsi="Courier New" w:cs="Courier New" w:hint="default"/>
+      </w:rPr>
+    </w:lvl>
+    <w:lvl w:ilvl="8" w:tplc="040C0005" w:tentative="1">
+      <w:start w:val="1"/>
+      <w:numFmt w:val="bullet"/>
+      <w:lvlText w:val=""/>
+      <w:lvlJc w:val="left"/>
+      <w:pPr>
+        <w:ind w:left="6480" w:hanging="360"/>
+      </w:pPr>
+      <w:rPr>
+        <w:rFonts w:ascii="Wingdings" w:hAnsi="Wingdings" w:hint="default"/>
+      </w:rPr>
+    </w:lvl>
+  </w:abstractNum>
+  <w:abstractNum w:abstractNumId="2" w15:restartNumberingAfterBreak="0">
     <w:nsid w:val="4A9A3F5F"/>
     <w:multiLevelType w:val="hybridMultilevel"/>
     <w:tmpl w:val="D5DE3F1C"/>
@@ -967,7 +1270,7 @@
       </w:rPr>
     </w:lvl>
   </w:abstractNum>
-  <w:abstractNum w:abstractNumId="2" w15:restartNumberingAfterBreak="0">
+  <w:abstractNum w:abstractNumId="3" w15:restartNumberingAfterBreak="0">
     <w:nsid w:val="613D2C6E"/>
     <w:multiLevelType w:val="multilevel"/>
     <w:tmpl w:val="040C0025"/>
@@ -1063,13 +1366,16 @@
     </w:lvl>
   </w:abstractNum>
   <w:num w:numId="1">
-    <w:abstractNumId w:val="2"/>
+    <w:abstractNumId w:val="3"/>
   </w:num>
   <w:num w:numId="2">
-    <w:abstractNumId w:val="1"/>
+    <w:abstractNumId w:val="2"/>
   </w:num>
   <w:num w:numId="3">
     <w:abstractNumId w:val="0"/>
+  </w:num>
+  <w:num w:numId="4">
+    <w:abstractNumId w:val="1"/>
   </w:num>
 </w:numbering>
 </file>

</xml_diff>